<commit_message>
fix: reminder not to format commands in template
</commit_message>
<xml_diff>
--- a/defaultTemplate.docx
+++ b/defaultTemplate.docx
@@ -487,7 +487,6 @@
         </w:rPr>
         <w:t>+++</w:t>
       </w:r>
-      <w:proofErr w:type="spellStart"/>
       <w:r>
         <w:rPr>
           <w:rFonts w:ascii="Times New Roman" w:hAnsi="Times New Roman" w:cs="Times New Roman"/>
@@ -532,7 +531,6 @@
         </w:rPr>
         <w:t>ame</w:t>
       </w:r>
-      <w:proofErr w:type="spellEnd"/>
       <w:r>
         <w:rPr>
           <w:rFonts w:ascii="Times New Roman" w:hAnsi="Times New Roman" w:cs="Times New Roman"/>
@@ -542,19 +540,7 @@
           <w:sz w:val="32"/>
           <w:szCs w:val="24"/>
         </w:rPr>
-        <w:t>++</w:t>
-      </w:r>
-      <w:proofErr w:type="gramStart"/>
-      <w:r>
-        <w:rPr>
-          <w:rFonts w:ascii="Times New Roman" w:hAnsi="Times New Roman" w:cs="Times New Roman"/>
-          <w:b/>
-          <w:spacing w:val="14"/>
-          <w:w w:val="110"/>
-          <w:sz w:val="32"/>
-          <w:szCs w:val="24"/>
-        </w:rPr>
-        <w:t>+</w:t>
+        <w:t>+++</w:t>
       </w:r>
       <w:r>
         <w:rPr>
@@ -566,7 +552,6 @@
         </w:rPr>
         <w:t>»</w:t>
       </w:r>
-      <w:proofErr w:type="gramEnd"/>
       <w:r>
         <w:rPr>
           <w:rFonts w:ascii="Times New Roman" w:hAnsi="Times New Roman" w:cs="Times New Roman"/>
@@ -643,25 +628,7 @@
           <w:sz w:val="24"/>
           <w:szCs w:val="24"/>
         </w:rPr>
-        <w:t xml:space="preserve">AU +++ </w:t>
-      </w:r>
-      <w:proofErr w:type="spellStart"/>
-      <w:r>
-        <w:rPr>
-          <w:rFonts w:ascii="Times New Roman" w:hAnsi="Times New Roman" w:cs="Times New Roman"/>
-          <w:sz w:val="24"/>
-          <w:szCs w:val="24"/>
-        </w:rPr>
-        <w:t>dateOfDay</w:t>
-      </w:r>
-      <w:proofErr w:type="spellEnd"/>
-      <w:r>
-        <w:rPr>
-          <w:rFonts w:ascii="Times New Roman" w:hAnsi="Times New Roman" w:cs="Times New Roman"/>
-          <w:sz w:val="24"/>
-          <w:szCs w:val="24"/>
-        </w:rPr>
-        <w:t xml:space="preserve"> +++</w:t>
+        <w:t>AU +++ dateOfDay +++</w:t>
       </w:r>
     </w:p>
     <w:p>
@@ -691,16 +658,7 @@
           <w:sz w:val="24"/>
           <w:szCs w:val="24"/>
         </w:rPr>
-        <w:t>+++</w:t>
-      </w:r>
-      <w:proofErr w:type="spellStart"/>
-      <w:r>
-        <w:rPr>
-          <w:rFonts w:ascii="Times New Roman" w:hAnsi="Times New Roman" w:cs="Times New Roman"/>
-          <w:sz w:val="24"/>
-          <w:szCs w:val="24"/>
-        </w:rPr>
-        <w:t>ad</w:t>
+        <w:t>+++ad</w:t>
       </w:r>
       <w:r>
         <w:rPr>
@@ -716,16 +674,7 @@
           <w:sz w:val="24"/>
           <w:szCs w:val="24"/>
         </w:rPr>
-        <w:t>ress</w:t>
-      </w:r>
-      <w:proofErr w:type="spellEnd"/>
-      <w:r>
-        <w:rPr>
-          <w:rFonts w:ascii="Times New Roman" w:hAnsi="Times New Roman" w:cs="Times New Roman"/>
-          <w:sz w:val="24"/>
-          <w:szCs w:val="24"/>
-        </w:rPr>
-        <w:t>+++</w:t>
+        <w:t>ress+++</w:t>
       </w:r>
     </w:p>
     <w:p>
@@ -2958,43 +2907,7 @@
           <w:sz w:val="24"/>
           <w:szCs w:val="24"/>
         </w:rPr>
-        <w:t>date du +++</w:t>
-      </w:r>
-      <w:proofErr w:type="spellStart"/>
-      <w:r>
-        <w:rPr>
-          <w:rFonts w:ascii="Times New Roman" w:hAnsi="Times New Roman" w:cs="Times New Roman"/>
-          <w:sz w:val="24"/>
-          <w:szCs w:val="24"/>
-        </w:rPr>
-        <w:t>acceptDate</w:t>
-      </w:r>
-      <w:proofErr w:type="spellEnd"/>
-      <w:r>
-        <w:rPr>
-          <w:rFonts w:ascii="Times New Roman" w:hAnsi="Times New Roman" w:cs="Times New Roman"/>
-          <w:sz w:val="24"/>
-          <w:szCs w:val="24"/>
-        </w:rPr>
-        <w:t>+++, par +++</w:t>
-      </w:r>
-      <w:proofErr w:type="spellStart"/>
-      <w:r>
-        <w:rPr>
-          <w:rFonts w:ascii="Times New Roman" w:hAnsi="Times New Roman" w:cs="Times New Roman"/>
-          <w:sz w:val="24"/>
-          <w:szCs w:val="24"/>
-        </w:rPr>
-        <w:t>missionnary</w:t>
-      </w:r>
-      <w:proofErr w:type="spellEnd"/>
-      <w:r>
-        <w:rPr>
-          <w:rFonts w:ascii="Times New Roman" w:hAnsi="Times New Roman" w:cs="Times New Roman"/>
-          <w:sz w:val="24"/>
-          <w:szCs w:val="24"/>
-        </w:rPr>
-        <w:t>+++</w:t>
+        <w:t>date du +++acceptDate+++, par +++missionnary+++</w:t>
       </w:r>
       <w:r>
         <w:rPr>
@@ -3010,25 +2923,7 @@
           <w:sz w:val="24"/>
           <w:szCs w:val="24"/>
         </w:rPr>
-        <w:t xml:space="preserve"> la +++</w:t>
-      </w:r>
-      <w:proofErr w:type="spellStart"/>
-      <w:r>
-        <w:rPr>
-          <w:rFonts w:ascii="Times New Roman" w:hAnsi="Times New Roman" w:cs="Times New Roman"/>
-          <w:sz w:val="24"/>
-          <w:szCs w:val="24"/>
-        </w:rPr>
-        <w:t>entrepriseMissionnary</w:t>
-      </w:r>
-      <w:proofErr w:type="spellEnd"/>
-      <w:r>
-        <w:rPr>
-          <w:rFonts w:ascii="Times New Roman" w:hAnsi="Times New Roman" w:cs="Times New Roman"/>
-          <w:sz w:val="24"/>
-          <w:szCs w:val="24"/>
-        </w:rPr>
-        <w:t>+++</w:t>
+        <w:t xml:space="preserve"> la +++entrepriseMissionnary+++</w:t>
       </w:r>
       <w:r>
         <w:rPr>
@@ -3093,9 +2988,8 @@
           <w:sz w:val="24"/>
           <w:szCs w:val="24"/>
         </w:rPr>
-        <w:t>+++</w:t>
-      </w:r>
-      <w:proofErr w:type="spellStart"/>
+        <w:t>+++a</w:t>
+      </w:r>
       <w:r>
         <w:rPr>
           <w:rFonts w:ascii="Times New Roman" w:hAnsi="Times New Roman" w:cs="Times New Roman"/>
@@ -3104,7 +2998,7 @@
           <w:sz w:val="24"/>
           <w:szCs w:val="24"/>
         </w:rPr>
-        <w:t>a</w:t>
+        <w:t>d</w:t>
       </w:r>
       <w:r>
         <w:rPr>
@@ -3114,28 +3008,7 @@
           <w:sz w:val="24"/>
           <w:szCs w:val="24"/>
         </w:rPr>
-        <w:t>d</w:t>
-      </w:r>
-      <w:r>
-        <w:rPr>
-          <w:rFonts w:ascii="Times New Roman" w:hAnsi="Times New Roman" w:cs="Times New Roman"/>
-          <w:b/>
-          <w:bCs/>
-          <w:sz w:val="24"/>
-          <w:szCs w:val="24"/>
-        </w:rPr>
-        <w:t>dress</w:t>
-      </w:r>
-      <w:proofErr w:type="spellEnd"/>
-      <w:r>
-        <w:rPr>
-          <w:rFonts w:ascii="Times New Roman" w:hAnsi="Times New Roman" w:cs="Times New Roman"/>
-          <w:b/>
-          <w:bCs/>
-          <w:sz w:val="24"/>
-          <w:szCs w:val="24"/>
-        </w:rPr>
-        <w:t>+++</w:t>
+        <w:t>dress+++</w:t>
       </w:r>
     </w:p>
     <w:p>
@@ -4060,27 +3933,7 @@
           <w:sz w:val="24"/>
           <w:szCs w:val="24"/>
         </w:rPr>
-        <w:t xml:space="preserve">+++ </w:t>
-      </w:r>
-      <w:proofErr w:type="spellStart"/>
-      <w:r>
-        <w:rPr>
-          <w:rFonts w:ascii="Times New Roman" w:hAnsi="Times New Roman" w:cs="Times New Roman"/>
-          <w:spacing w:val="-2"/>
-          <w:sz w:val="24"/>
-          <w:szCs w:val="24"/>
-        </w:rPr>
-        <w:t>visiteDate</w:t>
-      </w:r>
-      <w:proofErr w:type="spellEnd"/>
-      <w:r>
-        <w:rPr>
-          <w:rFonts w:ascii="Times New Roman" w:hAnsi="Times New Roman" w:cs="Times New Roman"/>
-          <w:spacing w:val="-2"/>
-          <w:sz w:val="24"/>
-          <w:szCs w:val="24"/>
-        </w:rPr>
-        <w:t xml:space="preserve"> +++</w:t>
+        <w:t>+++ visiteDate +++</w:t>
       </w:r>
     </w:p>
     <w:p>
@@ -4168,7 +4021,6 @@
         </w:rPr>
         <w:t xml:space="preserve"> </w:t>
       </w:r>
-      <w:proofErr w:type="spellStart"/>
       <w:r>
         <w:rPr>
           <w:rFonts w:ascii="Times New Roman" w:hAnsi="Times New Roman" w:cs="Times New Roman"/>
@@ -4176,17 +4028,7 @@
           <w:sz w:val="24"/>
           <w:szCs w:val="24"/>
         </w:rPr>
-        <w:t>inPresenceOf</w:t>
-      </w:r>
-      <w:proofErr w:type="spellEnd"/>
-      <w:r>
-        <w:rPr>
-          <w:rFonts w:ascii="Times New Roman" w:hAnsi="Times New Roman" w:cs="Times New Roman"/>
-          <w:spacing w:val="11"/>
-          <w:sz w:val="24"/>
-          <w:szCs w:val="24"/>
-        </w:rPr>
-        <w:t xml:space="preserve"> </w:t>
+        <w:t xml:space="preserve">inPresenceOf </w:t>
       </w:r>
       <w:r>
         <w:rPr>
@@ -4247,7 +4089,6 @@
         </w:rPr>
         <w:t>Le présent rapport est établi dans le respect des règles de méthodologie et de déontologie imposées par la Charte de l'Expertise en Évaluation Immobilière (5</w:t>
       </w:r>
-      <w:proofErr w:type="spellStart"/>
       <w:r>
         <w:rPr>
           <w:rFonts w:ascii="Times New Roman" w:hAnsi="Times New Roman" w:cs="Times New Roman"/>
@@ -4257,7 +4098,6 @@
         </w:rPr>
         <w:t>ème</w:t>
       </w:r>
-      <w:proofErr w:type="spellEnd"/>
       <w:r>
         <w:rPr>
           <w:rFonts w:ascii="Times New Roman" w:hAnsi="Times New Roman" w:cs="Times New Roman"/>
@@ -4274,61 +4114,7 @@
           <w:sz w:val="24"/>
           <w:szCs w:val="24"/>
         </w:rPr>
-        <w:t xml:space="preserve">édition – mars 2017) et conformément aux normes européennes d'évaluation publiées par </w:t>
-      </w:r>
-      <w:proofErr w:type="spellStart"/>
-      <w:r>
-        <w:rPr>
-          <w:rFonts w:ascii="Times New Roman" w:hAnsi="Times New Roman" w:cs="Times New Roman"/>
-          <w:sz w:val="24"/>
-          <w:szCs w:val="24"/>
-        </w:rPr>
-        <w:t>TEGoVA</w:t>
-      </w:r>
-      <w:proofErr w:type="spellEnd"/>
-      <w:r>
-        <w:rPr>
-          <w:rFonts w:ascii="Times New Roman" w:hAnsi="Times New Roman" w:cs="Times New Roman"/>
-          <w:sz w:val="24"/>
-          <w:szCs w:val="24"/>
-        </w:rPr>
-        <w:t xml:space="preserve"> (The </w:t>
-      </w:r>
-      <w:proofErr w:type="spellStart"/>
-      <w:r>
-        <w:rPr>
-          <w:rFonts w:ascii="Times New Roman" w:hAnsi="Times New Roman" w:cs="Times New Roman"/>
-          <w:sz w:val="24"/>
-          <w:szCs w:val="24"/>
-        </w:rPr>
-        <w:t>European</w:t>
-      </w:r>
-      <w:proofErr w:type="spellEnd"/>
-      <w:r>
-        <w:rPr>
-          <w:rFonts w:ascii="Times New Roman" w:hAnsi="Times New Roman" w:cs="Times New Roman"/>
-          <w:sz w:val="24"/>
-          <w:szCs w:val="24"/>
-        </w:rPr>
-        <w:t xml:space="preserve"> Group of </w:t>
-      </w:r>
-      <w:proofErr w:type="spellStart"/>
-      <w:r>
-        <w:rPr>
-          <w:rFonts w:ascii="Times New Roman" w:hAnsi="Times New Roman" w:cs="Times New Roman"/>
-          <w:sz w:val="24"/>
-          <w:szCs w:val="24"/>
-        </w:rPr>
-        <w:t>Valuers</w:t>
-      </w:r>
-      <w:proofErr w:type="spellEnd"/>
-      <w:r>
-        <w:rPr>
-          <w:rFonts w:ascii="Times New Roman" w:hAnsi="Times New Roman" w:cs="Times New Roman"/>
-          <w:sz w:val="24"/>
-          <w:szCs w:val="24"/>
-        </w:rPr>
-        <w:t xml:space="preserve"> Associations).</w:t>
+        <w:t>édition – mars 2017) et conformément aux normes européennes d'évaluation publiées par TEGoVA (The European Group of Valuers Associations).</w:t>
       </w:r>
       <w:bookmarkStart w:id="0" w:name="_TOC_250029"/>
     </w:p>
@@ -4425,7 +4211,6 @@
         </w:rPr>
         <w:t>+++</w:t>
       </w:r>
-      <w:proofErr w:type="spellStart"/>
       <w:r>
         <w:rPr>
           <w:rFonts w:ascii="Times New Roman" w:hAnsi="Times New Roman" w:cs="Times New Roman"/>
@@ -4435,7 +4220,6 @@
         </w:rPr>
         <w:t>address</w:t>
       </w:r>
-      <w:proofErr w:type="spellEnd"/>
       <w:r>
         <w:rPr>
           <w:rFonts w:ascii="Times New Roman" w:hAnsi="Times New Roman" w:cs="Times New Roman"/>
@@ -4483,16 +4267,7 @@
           <w:sz w:val="24"/>
           <w:szCs w:val="24"/>
         </w:rPr>
-        <w:t>++</w:t>
-      </w:r>
-      <w:proofErr w:type="gramStart"/>
-      <w:r>
-        <w:rPr>
-          <w:rFonts w:ascii="Times New Roman" w:hAnsi="Times New Roman" w:cs="Times New Roman"/>
-          <w:sz w:val="24"/>
-          <w:szCs w:val="24"/>
-        </w:rPr>
-        <w:t>+</w:t>
+        <w:t>+++</w:t>
       </w:r>
       <w:r>
         <w:rPr>
@@ -4502,7 +4277,6 @@
         </w:rPr>
         <w:t xml:space="preserve">  </w:t>
       </w:r>
-      <w:proofErr w:type="spellStart"/>
       <w:r>
         <w:rPr>
           <w:rFonts w:ascii="Times New Roman" w:hAnsi="Times New Roman" w:cs="Times New Roman"/>
@@ -4511,8 +4285,6 @@
         </w:rPr>
         <w:t>imDescription</w:t>
       </w:r>
-      <w:proofErr w:type="spellEnd"/>
-      <w:proofErr w:type="gramEnd"/>
       <w:r>
         <w:rPr>
           <w:rFonts w:ascii="Times New Roman" w:hAnsi="Times New Roman" w:cs="Times New Roman"/>
@@ -4782,7 +4554,6 @@
             <w:r>
               <w:t xml:space="preserve"> </w:t>
             </w:r>
-            <w:proofErr w:type="spellStart"/>
             <w:r>
               <w:rPr>
                 <w:rFonts w:ascii="Times New Roman" w:hAnsi="Times New Roman" w:cs="Times New Roman"/>
@@ -4794,7 +4565,6 @@
               </w:rPr>
               <w:t>cadastralSection</w:t>
             </w:r>
-            <w:proofErr w:type="spellEnd"/>
             <w:r>
               <w:rPr>
                 <w:rFonts w:ascii="Times New Roman" w:hAnsi="Times New Roman" w:cs="Times New Roman"/>
@@ -4848,7 +4618,6 @@
               </w:rPr>
               <w:t xml:space="preserve"> </w:t>
             </w:r>
-            <w:proofErr w:type="spellStart"/>
             <w:r>
               <w:rPr>
                 <w:rFonts w:ascii="Times New Roman" w:hAnsi="Times New Roman" w:cs="Times New Roman"/>
@@ -4860,7 +4629,6 @@
               </w:rPr>
               <w:t>cadastralNumber</w:t>
             </w:r>
-            <w:proofErr w:type="spellEnd"/>
             <w:r>
               <w:rPr>
                 <w:rFonts w:ascii="Times New Roman" w:hAnsi="Times New Roman" w:cs="Times New Roman"/>
@@ -4920,7 +4688,6 @@
             <w:r>
               <w:t xml:space="preserve"> </w:t>
             </w:r>
-            <w:proofErr w:type="spellStart"/>
             <w:r>
               <w:rPr>
                 <w:rFonts w:ascii="Times New Roman" w:hAnsi="Times New Roman" w:cs="Times New Roman"/>
@@ -4932,7 +4699,6 @@
               </w:rPr>
               <w:t>cadastralCapacity</w:t>
             </w:r>
-            <w:proofErr w:type="spellEnd"/>
             <w:r>
               <w:rPr>
                 <w:rFonts w:ascii="Times New Roman" w:hAnsi="Times New Roman" w:cs="Times New Roman"/>
@@ -5176,23 +4942,13 @@
         </w:rPr>
         <w:t xml:space="preserve">IMAGE </w:t>
       </w:r>
-      <w:proofErr w:type="spellStart"/>
-      <w:r>
-        <w:rPr>
-          <w:rFonts w:ascii="Times New Roman" w:hAnsi="Times New Roman" w:cs="Times New Roman"/>
-          <w:sz w:val="24"/>
-          <w:szCs w:val="24"/>
-        </w:rPr>
-        <w:t>imgPlanCadastral</w:t>
-      </w:r>
-      <w:proofErr w:type="spellEnd"/>
-      <w:r>
-        <w:rPr>
-          <w:rFonts w:ascii="Times New Roman" w:hAnsi="Times New Roman" w:cs="Times New Roman"/>
-          <w:sz w:val="24"/>
-          <w:szCs w:val="24"/>
-        </w:rPr>
-        <w:t>+++</w:t>
+      <w:r>
+        <w:rPr>
+          <w:rFonts w:ascii="Times New Roman" w:hAnsi="Times New Roman" w:cs="Times New Roman"/>
+          <w:sz w:val="24"/>
+          <w:szCs w:val="24"/>
+        </w:rPr>
+        <w:t>imgPlanCadastral+++</w:t>
       </w:r>
     </w:p>
     <w:p>
@@ -5338,25 +5094,14 @@
         </w:rPr>
         <w:t xml:space="preserve"> </w:t>
       </w:r>
-      <w:proofErr w:type="spellStart"/>
-      <w:r>
-        <w:rPr>
-          <w:rFonts w:ascii="Times New Roman" w:hAnsi="Times New Roman" w:cs="Times New Roman"/>
-          <w:sz w:val="24"/>
-          <w:szCs w:val="24"/>
-        </w:rPr>
-        <w:t>markdownToHtml</w:t>
-      </w:r>
-      <w:proofErr w:type="spellEnd"/>
-      <w:r>
-        <w:rPr>
-          <w:rFonts w:ascii="Times New Roman" w:hAnsi="Times New Roman" w:cs="Times New Roman"/>
-          <w:sz w:val="24"/>
-          <w:szCs w:val="24"/>
-        </w:rPr>
-        <w:t>(</w:t>
-      </w:r>
-      <w:proofErr w:type="spellStart"/>
+      <w:r>
+        <w:rPr>
+          <w:rFonts w:ascii="Times New Roman" w:hAnsi="Times New Roman" w:cs="Times New Roman"/>
+          <w:sz w:val="24"/>
+          <w:szCs w:val="24"/>
+        </w:rPr>
+        <w:t>markdownToHtml(</w:t>
+      </w:r>
       <w:r>
         <w:rPr>
           <w:rFonts w:ascii="Times New Roman" w:hAnsi="Times New Roman" w:cs="Times New Roman"/>
@@ -5365,7 +5110,6 @@
         </w:rPr>
         <w:t>generalSituation</w:t>
       </w:r>
-      <w:proofErr w:type="spellEnd"/>
       <w:r>
         <w:rPr>
           <w:rFonts w:ascii="Times New Roman" w:hAnsi="Times New Roman" w:cs="Times New Roman"/>
@@ -5422,6 +5166,7 @@
           <w:sz w:val="24"/>
           <w:szCs w:val="24"/>
         </w:rPr>
+        <w:lastRenderedPageBreak/>
         <w:t>+++</w:t>
       </w:r>
       <w:r>
@@ -5528,6 +5273,7 @@
         <w:rPr>
           <w:w w:val="95"/>
         </w:rPr>
+        <w:lastRenderedPageBreak/>
         <w:t>DESCRIPTIF</w:t>
       </w:r>
     </w:p>
@@ -5673,43 +5419,7 @@
                 <w:sz w:val="24"/>
                 <w:szCs w:val="24"/>
               </w:rPr>
-              <w:t xml:space="preserve">+++ FOR </w:t>
-            </w:r>
-            <w:proofErr w:type="spellStart"/>
-            <w:r>
-              <w:rPr>
-                <w:rFonts w:ascii="Times New Roman" w:hAnsi="Times New Roman" w:cs="Times New Roman"/>
-                <w:sz w:val="24"/>
-                <w:szCs w:val="24"/>
-              </w:rPr>
-              <w:t>imageitem</w:t>
-            </w:r>
-            <w:proofErr w:type="spellEnd"/>
-            <w:r>
-              <w:rPr>
-                <w:rFonts w:ascii="Times New Roman" w:hAnsi="Times New Roman" w:cs="Times New Roman"/>
-                <w:sz w:val="24"/>
-                <w:szCs w:val="24"/>
-              </w:rPr>
-              <w:t xml:space="preserve"> in </w:t>
-            </w:r>
-            <w:proofErr w:type="spellStart"/>
-            <w:r>
-              <w:rPr>
-                <w:rFonts w:ascii="Times New Roman" w:hAnsi="Times New Roman" w:cs="Times New Roman"/>
-                <w:sz w:val="24"/>
-                <w:szCs w:val="24"/>
-              </w:rPr>
-              <w:t>imgPrincipalAxilary</w:t>
-            </w:r>
-            <w:proofErr w:type="spellEnd"/>
-            <w:r>
-              <w:rPr>
-                <w:rFonts w:ascii="Times New Roman" w:hAnsi="Times New Roman" w:cs="Times New Roman"/>
-                <w:sz w:val="24"/>
-                <w:szCs w:val="24"/>
-              </w:rPr>
-              <w:t xml:space="preserve"> +++</w:t>
+              <w:t>+++ FOR imageitem in imgPrincipalAxilary +++</w:t>
             </w:r>
           </w:p>
         </w:tc>
@@ -5733,25 +5443,7 @@
                 <w:sz w:val="24"/>
                 <w:szCs w:val="24"/>
               </w:rPr>
-              <w:t>+++ IMAGE $</w:t>
-            </w:r>
-            <w:proofErr w:type="spellStart"/>
-            <w:r>
-              <w:rPr>
-                <w:rFonts w:ascii="Times New Roman" w:hAnsi="Times New Roman" w:cs="Times New Roman"/>
-                <w:sz w:val="24"/>
-                <w:szCs w:val="24"/>
-              </w:rPr>
-              <w:t>imageitem</w:t>
-            </w:r>
-            <w:proofErr w:type="spellEnd"/>
-            <w:r>
-              <w:rPr>
-                <w:rFonts w:ascii="Times New Roman" w:hAnsi="Times New Roman" w:cs="Times New Roman"/>
-                <w:sz w:val="24"/>
-                <w:szCs w:val="24"/>
-              </w:rPr>
-              <w:t xml:space="preserve"> +++</w:t>
+              <w:t>+++ IMAGE $imageitem +++</w:t>
             </w:r>
           </w:p>
           <w:p>
@@ -5791,25 +5483,7 @@
                 <w:sz w:val="24"/>
                 <w:szCs w:val="24"/>
               </w:rPr>
-              <w:t xml:space="preserve">+++END-FOR </w:t>
-            </w:r>
-            <w:proofErr w:type="spellStart"/>
-            <w:r>
-              <w:rPr>
-                <w:rFonts w:ascii="Times New Roman" w:hAnsi="Times New Roman" w:cs="Times New Roman"/>
-                <w:sz w:val="24"/>
-                <w:szCs w:val="24"/>
-              </w:rPr>
-              <w:t>imageitem</w:t>
-            </w:r>
-            <w:proofErr w:type="spellEnd"/>
-            <w:r>
-              <w:rPr>
-                <w:rFonts w:ascii="Times New Roman" w:hAnsi="Times New Roman" w:cs="Times New Roman"/>
-                <w:sz w:val="24"/>
-                <w:szCs w:val="24"/>
-              </w:rPr>
-              <w:t xml:space="preserve"> +++</w:t>
+              <w:t>+++END-FOR imageitem +++</w:t>
             </w:r>
           </w:p>
         </w:tc>
@@ -5880,27 +5554,8 @@
           <w:sz w:val="24"/>
           <w:szCs w:val="24"/>
         </w:rPr>
-        <w:t xml:space="preserve">HTML </w:t>
-      </w:r>
-      <w:proofErr w:type="spellStart"/>
-      <w:r>
-        <w:rPr>
-          <w:rFonts w:ascii="Times New Roman" w:hAnsi="Times New Roman" w:cs="Times New Roman"/>
-          <w:sz w:val="24"/>
-          <w:szCs w:val="24"/>
-        </w:rPr>
-        <w:t>markdownToHtml</w:t>
-      </w:r>
-      <w:proofErr w:type="spellEnd"/>
-      <w:r>
-        <w:rPr>
-          <w:rFonts w:ascii="Times New Roman" w:hAnsi="Times New Roman" w:cs="Times New Roman"/>
-          <w:sz w:val="24"/>
-          <w:szCs w:val="24"/>
-        </w:rPr>
-        <w:t>(</w:t>
-      </w:r>
-      <w:proofErr w:type="spellStart"/>
+        <w:t>HTML markdownToHtml(</w:t>
+      </w:r>
       <w:r>
         <w:rPr>
           <w:rFonts w:ascii="Times New Roman" w:hAnsi="Times New Roman" w:cs="Times New Roman"/>
@@ -5909,7 +5564,6 @@
         </w:rPr>
         <w:t>descriptionOfImage</w:t>
       </w:r>
-      <w:proofErr w:type="spellEnd"/>
       <w:r>
         <w:rPr>
           <w:rFonts w:ascii="Times New Roman" w:hAnsi="Times New Roman" w:cs="Times New Roman"/>
@@ -6003,7 +5657,6 @@
         </w:rPr>
         <w:t>+++</w:t>
       </w:r>
-      <w:proofErr w:type="spellStart"/>
       <w:r>
         <w:rPr>
           <w:rFonts w:ascii="Times New Roman" w:hAnsi="Times New Roman" w:cs="Times New Roman"/>
@@ -6012,7 +5665,6 @@
         </w:rPr>
         <w:t>commonEquipments</w:t>
       </w:r>
-      <w:proofErr w:type="spellEnd"/>
       <w:r>
         <w:rPr>
           <w:rFonts w:ascii="Times New Roman" w:hAnsi="Times New Roman" w:cs="Times New Roman"/>
@@ -6052,6 +5704,7 @@
         <w:pStyle w:val="Titre1"/>
       </w:pPr>
       <w:r>
+        <w:lastRenderedPageBreak/>
         <w:t>L’immeuble</w:t>
       </w:r>
     </w:p>
@@ -6114,43 +5767,7 @@
                 <w:sz w:val="24"/>
                 <w:szCs w:val="24"/>
               </w:rPr>
-              <w:t xml:space="preserve">+++ FOR </w:t>
-            </w:r>
-            <w:proofErr w:type="spellStart"/>
-            <w:r>
-              <w:rPr>
-                <w:rFonts w:ascii="Times New Roman" w:hAnsi="Times New Roman" w:cs="Times New Roman"/>
-                <w:sz w:val="24"/>
-                <w:szCs w:val="24"/>
-              </w:rPr>
-              <w:t>imageRow</w:t>
-            </w:r>
-            <w:proofErr w:type="spellEnd"/>
-            <w:r>
-              <w:rPr>
-                <w:rFonts w:ascii="Times New Roman" w:hAnsi="Times New Roman" w:cs="Times New Roman"/>
-                <w:sz w:val="24"/>
-                <w:szCs w:val="24"/>
-              </w:rPr>
-              <w:t xml:space="preserve"> in </w:t>
-            </w:r>
-            <w:proofErr w:type="spellStart"/>
-            <w:r>
-              <w:rPr>
-                <w:rFonts w:ascii="Times New Roman" w:hAnsi="Times New Roman" w:cs="Times New Roman"/>
-                <w:sz w:val="24"/>
-                <w:szCs w:val="24"/>
-              </w:rPr>
-              <w:t>imgMatrix</w:t>
-            </w:r>
-            <w:proofErr w:type="spellEnd"/>
-            <w:r>
-              <w:rPr>
-                <w:rFonts w:ascii="Times New Roman" w:hAnsi="Times New Roman" w:cs="Times New Roman"/>
-                <w:sz w:val="24"/>
-                <w:szCs w:val="24"/>
-              </w:rPr>
-              <w:t>+++</w:t>
+              <w:t>+++ FOR imageRow in imgMatrix+++</w:t>
             </w:r>
           </w:p>
         </w:tc>
@@ -6221,43 +5838,7 @@
                 <w:sz w:val="24"/>
                 <w:szCs w:val="24"/>
               </w:rPr>
-              <w:t xml:space="preserve">+++FOR </w:t>
-            </w:r>
-            <w:proofErr w:type="spellStart"/>
-            <w:r>
-              <w:rPr>
-                <w:rFonts w:ascii="Times New Roman" w:hAnsi="Times New Roman" w:cs="Times New Roman"/>
-                <w:sz w:val="24"/>
-                <w:szCs w:val="24"/>
-              </w:rPr>
-              <w:t>imageCol</w:t>
-            </w:r>
-            <w:proofErr w:type="spellEnd"/>
-            <w:r>
-              <w:rPr>
-                <w:rFonts w:ascii="Times New Roman" w:hAnsi="Times New Roman" w:cs="Times New Roman"/>
-                <w:sz w:val="24"/>
-                <w:szCs w:val="24"/>
-              </w:rPr>
-              <w:t xml:space="preserve"> in $</w:t>
-            </w:r>
-            <w:proofErr w:type="spellStart"/>
-            <w:r>
-              <w:rPr>
-                <w:rFonts w:ascii="Times New Roman" w:hAnsi="Times New Roman" w:cs="Times New Roman"/>
-                <w:sz w:val="24"/>
-                <w:szCs w:val="24"/>
-              </w:rPr>
-              <w:t>imageRow</w:t>
-            </w:r>
-            <w:proofErr w:type="spellEnd"/>
-            <w:r>
-              <w:rPr>
-                <w:rFonts w:ascii="Times New Roman" w:hAnsi="Times New Roman" w:cs="Times New Roman"/>
-                <w:sz w:val="24"/>
-                <w:szCs w:val="24"/>
-              </w:rPr>
-              <w:t xml:space="preserve"> +++</w:t>
+              <w:t>+++FOR imageCol in $imageRow +++</w:t>
             </w:r>
           </w:p>
         </w:tc>
@@ -6281,25 +5862,7 @@
                 <w:sz w:val="24"/>
                 <w:szCs w:val="24"/>
               </w:rPr>
-              <w:t>+++ IMAGE $</w:t>
-            </w:r>
-            <w:proofErr w:type="spellStart"/>
-            <w:r>
-              <w:rPr>
-                <w:rFonts w:ascii="Times New Roman" w:hAnsi="Times New Roman" w:cs="Times New Roman"/>
-                <w:sz w:val="24"/>
-                <w:szCs w:val="24"/>
-              </w:rPr>
-              <w:t>imageCol</w:t>
-            </w:r>
-            <w:proofErr w:type="spellEnd"/>
-            <w:r>
-              <w:rPr>
-                <w:rFonts w:ascii="Times New Roman" w:hAnsi="Times New Roman" w:cs="Times New Roman"/>
-                <w:sz w:val="24"/>
-                <w:szCs w:val="24"/>
-              </w:rPr>
-              <w:t xml:space="preserve"> +++</w:t>
+              <w:t>+++ IMAGE $imageCol +++</w:t>
             </w:r>
           </w:p>
         </w:tc>
@@ -6326,25 +5889,7 @@
                 <w:sz w:val="24"/>
                 <w:szCs w:val="24"/>
               </w:rPr>
-              <w:t xml:space="preserve">+++END-FOR </w:t>
-            </w:r>
-            <w:proofErr w:type="spellStart"/>
-            <w:r>
-              <w:rPr>
-                <w:rFonts w:ascii="Times New Roman" w:hAnsi="Times New Roman" w:cs="Times New Roman"/>
-                <w:sz w:val="24"/>
-                <w:szCs w:val="24"/>
-              </w:rPr>
-              <w:t>imageCol</w:t>
-            </w:r>
-            <w:proofErr w:type="spellEnd"/>
-            <w:r>
-              <w:rPr>
-                <w:rFonts w:ascii="Times New Roman" w:hAnsi="Times New Roman" w:cs="Times New Roman"/>
-                <w:sz w:val="24"/>
-                <w:szCs w:val="24"/>
-              </w:rPr>
-              <w:t xml:space="preserve"> +++</w:t>
+              <w:t>+++END-FOR imageCol +++</w:t>
             </w:r>
           </w:p>
         </w:tc>
@@ -6374,25 +5919,7 @@
                 <w:sz w:val="24"/>
                 <w:szCs w:val="24"/>
               </w:rPr>
-              <w:t xml:space="preserve">+++END-FOR </w:t>
-            </w:r>
-            <w:proofErr w:type="spellStart"/>
-            <w:r>
-              <w:rPr>
-                <w:rFonts w:ascii="Times New Roman" w:hAnsi="Times New Roman" w:cs="Times New Roman"/>
-                <w:sz w:val="24"/>
-                <w:szCs w:val="24"/>
-              </w:rPr>
-              <w:t>imageRow</w:t>
-            </w:r>
-            <w:proofErr w:type="spellEnd"/>
-            <w:r>
-              <w:rPr>
-                <w:rFonts w:ascii="Times New Roman" w:hAnsi="Times New Roman" w:cs="Times New Roman"/>
-                <w:sz w:val="24"/>
-                <w:szCs w:val="24"/>
-              </w:rPr>
-              <w:t xml:space="preserve"> +++</w:t>
+              <w:t>+++END-FOR imageRow +++</w:t>
             </w:r>
           </w:p>
         </w:tc>
@@ -6549,6 +6076,7 @@
           <w:sz w:val="24"/>
           <w:szCs w:val="24"/>
         </w:rPr>
+        <w:lastRenderedPageBreak/>
         <w:t xml:space="preserve">L’immeuble est constitué de la façon suivante : </w:t>
       </w:r>
     </w:p>
@@ -6570,26 +6098,16 @@
           <w:sz w:val="24"/>
           <w:szCs w:val="24"/>
         </w:rPr>
-        <w:t>++</w:t>
-      </w:r>
-      <w:proofErr w:type="gramStart"/>
-      <w:r>
-        <w:rPr>
-          <w:rFonts w:ascii="Times New Roman" w:hAnsi="Times New Roman" w:cs="Times New Roman"/>
-          <w:sz w:val="24"/>
-          <w:szCs w:val="24"/>
-        </w:rPr>
-        <w:t xml:space="preserve">+ </w:t>
-      </w:r>
-      <w:r>
-        <w:rPr>
-          <w:rFonts w:ascii="Times New Roman" w:hAnsi="Times New Roman" w:cs="Times New Roman"/>
-          <w:sz w:val="24"/>
-          <w:szCs w:val="24"/>
-        </w:rPr>
-        <w:t xml:space="preserve"> </w:t>
-      </w:r>
-      <w:proofErr w:type="spellStart"/>
+        <w:t xml:space="preserve">+++ </w:t>
+      </w:r>
+      <w:r>
+        <w:rPr>
+          <w:rFonts w:ascii="Times New Roman" w:hAnsi="Times New Roman" w:cs="Times New Roman"/>
+          <w:sz w:val="24"/>
+          <w:szCs w:val="24"/>
+        </w:rPr>
+        <w:t xml:space="preserve"> </w:t>
+      </w:r>
       <w:r>
         <w:rPr>
           <w:rFonts w:ascii="Times New Roman" w:hAnsi="Times New Roman" w:cs="Times New Roman"/>
@@ -6598,8 +6116,6 @@
         </w:rPr>
         <w:t>imConstitution</w:t>
       </w:r>
-      <w:proofErr w:type="spellEnd"/>
-      <w:proofErr w:type="gramEnd"/>
       <w:r>
         <w:rPr>
           <w:rFonts w:ascii="Times New Roman" w:hAnsi="Times New Roman" w:cs="Times New Roman"/>
@@ -6689,34 +6205,7 @@
           <w:sz w:val="24"/>
           <w:szCs w:val="24"/>
         </w:rPr>
-        <w:t xml:space="preserve"> +++ </w:t>
-      </w:r>
-      <w:proofErr w:type="spellStart"/>
-      <w:r>
-        <w:rPr>
-          <w:rFonts w:ascii="Times New Roman" w:hAnsi="Times New Roman" w:cs="Times New Roman"/>
-          <w:sz w:val="24"/>
-          <w:szCs w:val="24"/>
-        </w:rPr>
-        <w:t>entrepriseMissionnary</w:t>
-      </w:r>
-      <w:proofErr w:type="spellEnd"/>
-      <w:r>
-        <w:rPr>
-          <w:rFonts w:ascii="Times New Roman" w:hAnsi="Times New Roman" w:cs="Times New Roman"/>
-          <w:sz w:val="24"/>
-          <w:szCs w:val="24"/>
-        </w:rPr>
-        <w:t>++</w:t>
-      </w:r>
-      <w:proofErr w:type="gramStart"/>
-      <w:r>
-        <w:rPr>
-          <w:rFonts w:ascii="Times New Roman" w:hAnsi="Times New Roman" w:cs="Times New Roman"/>
-          <w:sz w:val="24"/>
-          <w:szCs w:val="24"/>
-        </w:rPr>
-        <w:t>+</w:t>
+        <w:t xml:space="preserve"> +++ entrepriseMissionnary+++</w:t>
       </w:r>
       <w:r>
         <w:rPr>
@@ -6726,7 +6215,6 @@
         </w:rPr>
         <w:t>:</w:t>
       </w:r>
-      <w:proofErr w:type="gramEnd"/>
     </w:p>
     <w:p>
       <w:pPr>
@@ -6921,7 +6409,6 @@
                 <w:lang w:eastAsia="fr-FR"/>
               </w:rPr>
             </w:pPr>
-            <w:proofErr w:type="spellStart"/>
             <w:r>
               <w:rPr>
                 <w:rFonts w:ascii="Times New Roman" w:eastAsia="Times New Roman" w:hAnsi="Times New Roman" w:cs="Times New Roman"/>
@@ -6934,7 +6421,6 @@
               </w:rPr>
               <w:t>Niv</w:t>
             </w:r>
-            <w:proofErr w:type="spellEnd"/>
           </w:p>
         </w:tc>
         <w:tc>
@@ -6976,33 +6462,7 @@
                 <w:szCs w:val="24"/>
                 <w:lang w:eastAsia="fr-FR"/>
               </w:rPr>
-              <w:t xml:space="preserve"> </w:t>
-            </w:r>
-            <w:proofErr w:type="gramStart"/>
-            <w:r>
-              <w:rPr>
-                <w:rFonts w:ascii="Times New Roman" w:eastAsia="Times New Roman" w:hAnsi="Times New Roman" w:cs="Times New Roman"/>
-                <w:b/>
-                <w:bCs/>
-                <w:color w:val="3E3E3E"/>
-                <w:sz w:val="24"/>
-                <w:szCs w:val="24"/>
-                <w:lang w:eastAsia="fr-FR"/>
-              </w:rPr>
-              <w:t>terrasses</w:t>
-            </w:r>
-            <w:proofErr w:type="gramEnd"/>
-            <w:r>
-              <w:rPr>
-                <w:rFonts w:ascii="Times New Roman" w:eastAsia="Times New Roman" w:hAnsi="Times New Roman" w:cs="Times New Roman"/>
-                <w:b/>
-                <w:bCs/>
-                <w:color w:val="3E3E3E"/>
-                <w:sz w:val="24"/>
-                <w:szCs w:val="24"/>
-                <w:lang w:eastAsia="fr-FR"/>
-              </w:rPr>
-              <w:t xml:space="preserve"> en m²</w:t>
+              <w:t xml:space="preserve"> terrasses en m²</w:t>
             </w:r>
           </w:p>
         </w:tc>
@@ -8029,27 +7489,7 @@
           <w:sz w:val="24"/>
           <w:szCs w:val="24"/>
         </w:rPr>
-        <w:t xml:space="preserve"> $</w:t>
-      </w:r>
-      <w:proofErr w:type="spellStart"/>
-      <w:proofErr w:type="gramStart"/>
-      <w:r>
-        <w:rPr>
-          <w:rFonts w:ascii="Times New Roman" w:hAnsi="Times New Roman" w:cs="Times New Roman"/>
-          <w:sz w:val="24"/>
-          <w:szCs w:val="24"/>
-        </w:rPr>
-        <w:t>finition.title</w:t>
-      </w:r>
-      <w:proofErr w:type="spellEnd"/>
-      <w:proofErr w:type="gramEnd"/>
-      <w:r>
-        <w:rPr>
-          <w:rFonts w:ascii="Times New Roman" w:hAnsi="Times New Roman" w:cs="Times New Roman"/>
-          <w:sz w:val="24"/>
-          <w:szCs w:val="24"/>
-        </w:rPr>
-        <w:t xml:space="preserve"> +++</w:t>
+        <w:t xml:space="preserve"> $finition.title +++</w:t>
       </w:r>
     </w:p>
     <w:p>
@@ -8395,31 +7835,7 @@
                 <w:sz w:val="24"/>
                 <w:szCs w:val="24"/>
               </w:rPr>
-              <w:t>+++$</w:t>
-            </w:r>
-            <w:proofErr w:type="spellStart"/>
-            <w:proofErr w:type="gramStart"/>
-            <w:r>
-              <w:rPr>
-                <w:rFonts w:ascii="Times New Roman" w:hAnsi="Times New Roman" w:cs="Times New Roman"/>
-                <w:b w:val="0"/>
-                <w:bCs w:val="0"/>
-                <w:sz w:val="24"/>
-                <w:szCs w:val="24"/>
-              </w:rPr>
-              <w:t>surface.niveau</w:t>
-            </w:r>
-            <w:proofErr w:type="spellEnd"/>
-            <w:proofErr w:type="gramEnd"/>
-            <w:r>
-              <w:rPr>
-                <w:rFonts w:ascii="Times New Roman" w:hAnsi="Times New Roman" w:cs="Times New Roman"/>
-                <w:b w:val="0"/>
-                <w:bCs w:val="0"/>
-                <w:sz w:val="24"/>
-                <w:szCs w:val="24"/>
-              </w:rPr>
-              <w:t>+++</w:t>
+              <w:t>+++$surface.niveau+++</w:t>
             </w:r>
           </w:p>
         </w:tc>
@@ -8454,46 +7870,16 @@
                 <w:sz w:val="24"/>
                 <w:szCs w:val="24"/>
               </w:rPr>
-              <w:t xml:space="preserve"> </w:t>
-            </w:r>
-            <w:proofErr w:type="spellStart"/>
-            <w:r>
-              <w:rPr>
-                <w:rFonts w:ascii="Times New Roman" w:hAnsi="Times New Roman" w:cs="Times New Roman"/>
-                <w:sz w:val="24"/>
-                <w:szCs w:val="24"/>
-              </w:rPr>
-              <w:t>formatToSquareMeters</w:t>
-            </w:r>
-            <w:proofErr w:type="spellEnd"/>
-            <w:r>
-              <w:rPr>
-                <w:rFonts w:ascii="Times New Roman" w:hAnsi="Times New Roman" w:cs="Times New Roman"/>
-                <w:sz w:val="24"/>
-                <w:szCs w:val="24"/>
-              </w:rPr>
-              <w:t>(</w:t>
-            </w:r>
-            <w:r>
-              <w:rPr>
-                <w:rFonts w:ascii="Times New Roman" w:hAnsi="Times New Roman" w:cs="Times New Roman"/>
-                <w:sz w:val="24"/>
-                <w:szCs w:val="24"/>
-              </w:rPr>
-              <w:t>$</w:t>
-            </w:r>
-            <w:proofErr w:type="spellStart"/>
-            <w:proofErr w:type="gramStart"/>
-            <w:r>
-              <w:rPr>
-                <w:rFonts w:ascii="Times New Roman" w:hAnsi="Times New Roman" w:cs="Times New Roman"/>
-                <w:sz w:val="24"/>
-                <w:szCs w:val="24"/>
-              </w:rPr>
-              <w:t>surface.total</w:t>
-            </w:r>
-            <w:proofErr w:type="spellEnd"/>
-            <w:proofErr w:type="gramEnd"/>
+              <w:t xml:space="preserve"> formatToSquareMeters(</w:t>
+            </w:r>
+            <w:r>
+              <w:rPr>
+                <w:rFonts w:ascii="Times New Roman" w:hAnsi="Times New Roman" w:cs="Times New Roman"/>
+                <w:sz w:val="24"/>
+                <w:szCs w:val="24"/>
+              </w:rPr>
+              <w:t>$surface.total</w:t>
+            </w:r>
             <w:r>
               <w:rPr>
                 <w:rFonts w:ascii="Times New Roman" w:hAnsi="Times New Roman" w:cs="Times New Roman"/>
@@ -8536,27 +7922,7 @@
                 <w:sz w:val="24"/>
                 <w:szCs w:val="24"/>
               </w:rPr>
-              <w:t>+++$</w:t>
-            </w:r>
-            <w:proofErr w:type="spellStart"/>
-            <w:proofErr w:type="gramStart"/>
-            <w:r>
-              <w:rPr>
-                <w:rFonts w:ascii="Times New Roman" w:hAnsi="Times New Roman" w:cs="Times New Roman"/>
-                <w:sz w:val="24"/>
-                <w:szCs w:val="24"/>
-              </w:rPr>
-              <w:t>surface.usages</w:t>
-            </w:r>
-            <w:proofErr w:type="spellEnd"/>
-            <w:proofErr w:type="gramEnd"/>
-            <w:r>
-              <w:rPr>
-                <w:rFonts w:ascii="Times New Roman" w:hAnsi="Times New Roman" w:cs="Times New Roman"/>
-                <w:sz w:val="24"/>
-                <w:szCs w:val="24"/>
-              </w:rPr>
-              <w:t>+++</w:t>
+              <w:t>+++$surface.usages+++</w:t>
             </w:r>
           </w:p>
         </w:tc>
@@ -8708,7 +8074,6 @@
               </w:rPr>
               <w:t xml:space="preserve"> </w:t>
             </w:r>
-            <w:proofErr w:type="spellStart"/>
             <w:r>
               <w:rPr>
                 <w:rFonts w:ascii="Times New Roman" w:hAnsi="Times New Roman" w:cs="Times New Roman"/>
@@ -8727,7 +8092,6 @@
               </w:rPr>
               <w:t>s</w:t>
             </w:r>
-            <w:proofErr w:type="spellEnd"/>
             <w:r>
               <w:rPr>
                 <w:rFonts w:ascii="Times New Roman" w:hAnsi="Times New Roman" w:cs="Times New Roman"/>
@@ -8737,7 +8101,6 @@
               </w:rPr>
               <w:t>(</w:t>
             </w:r>
-            <w:proofErr w:type="spellStart"/>
             <w:r>
               <w:rPr>
                 <w:rFonts w:ascii="Times New Roman" w:hAnsi="Times New Roman" w:cs="Times New Roman"/>
@@ -8747,7 +8110,6 @@
               </w:rPr>
               <w:t>totalSurface</w:t>
             </w:r>
-            <w:proofErr w:type="spellEnd"/>
             <w:r>
               <w:rPr>
                 <w:rFonts w:ascii="Times New Roman" w:hAnsi="Times New Roman" w:cs="Times New Roman"/>
@@ -9221,6 +8583,7 @@
         <w:rPr>
           <w:w w:val="95"/>
         </w:rPr>
+        <w:lastRenderedPageBreak/>
         <w:t xml:space="preserve">DÉTERMINATION DE LA VALEUR </w:t>
       </w:r>
       <w:bookmarkEnd w:id="6"/>
@@ -12929,39 +12292,7 @@
                 <w:rFonts w:ascii="Times New Roman" w:hAnsi="Times New Roman" w:cs="Times New Roman"/>
                 <w:szCs w:val="24"/>
               </w:rPr>
-              <w:t xml:space="preserve">+++FOR </w:t>
-            </w:r>
-            <w:proofErr w:type="spellStart"/>
-            <w:r>
-              <w:rPr>
-                <w:rFonts w:ascii="Times New Roman" w:hAnsi="Times New Roman" w:cs="Times New Roman"/>
-                <w:szCs w:val="24"/>
-              </w:rPr>
-              <w:t>surroundingPrice</w:t>
-            </w:r>
-            <w:proofErr w:type="spellEnd"/>
-            <w:r>
-              <w:rPr>
-                <w:rFonts w:ascii="Times New Roman" w:hAnsi="Times New Roman" w:cs="Times New Roman"/>
-                <w:szCs w:val="24"/>
-              </w:rPr>
-              <w:t xml:space="preserve"> in </w:t>
-            </w:r>
-            <w:proofErr w:type="spellStart"/>
-            <w:r>
-              <w:rPr>
-                <w:rFonts w:ascii="Times New Roman" w:hAnsi="Times New Roman" w:cs="Times New Roman"/>
-                <w:szCs w:val="24"/>
-              </w:rPr>
-              <w:t>surroundingPrices</w:t>
-            </w:r>
-            <w:proofErr w:type="spellEnd"/>
-            <w:r>
-              <w:rPr>
-                <w:rFonts w:ascii="Times New Roman" w:hAnsi="Times New Roman" w:cs="Times New Roman"/>
-                <w:szCs w:val="24"/>
-              </w:rPr>
-              <w:t xml:space="preserve"> +++</w:t>
+              <w:t>+++FOR surroundingPrice in surroundingPrices +++</w:t>
             </w:r>
           </w:p>
         </w:tc>
@@ -13046,32 +12377,7 @@
                 <w:rFonts w:ascii="Times New Roman" w:hAnsi="Times New Roman" w:cs="Times New Roman"/>
                 <w:szCs w:val="24"/>
               </w:rPr>
-              <w:t>+++ $</w:t>
-            </w:r>
-            <w:proofErr w:type="spellStart"/>
-            <w:r>
-              <w:rPr>
-                <w:rFonts w:ascii="Times New Roman" w:hAnsi="Times New Roman" w:cs="Times New Roman"/>
-                <w:szCs w:val="24"/>
-              </w:rPr>
-              <w:t>surroundingPrice</w:t>
-            </w:r>
-            <w:proofErr w:type="spellEnd"/>
-            <w:r>
-              <w:rPr>
-                <w:rFonts w:ascii="Times New Roman" w:hAnsi="Times New Roman" w:cs="Times New Roman"/>
-                <w:szCs w:val="24"/>
-              </w:rPr>
-              <w:t xml:space="preserve">. </w:t>
-            </w:r>
-            <w:proofErr w:type="spellStart"/>
-            <w:proofErr w:type="gramStart"/>
-            <w:r>
-              <w:rPr>
-                <w:rFonts w:ascii="Times New Roman" w:hAnsi="Times New Roman" w:cs="Times New Roman"/>
-                <w:szCs w:val="24"/>
-              </w:rPr>
-              <w:t>ad</w:t>
+              <w:t>+++ $surroundingPrice. ad</w:t>
             </w:r>
             <w:r>
               <w:rPr>
@@ -13085,16 +12391,7 @@
                 <w:rFonts w:ascii="Times New Roman" w:hAnsi="Times New Roman" w:cs="Times New Roman"/>
                 <w:szCs w:val="24"/>
               </w:rPr>
-              <w:t>ress</w:t>
-            </w:r>
-            <w:proofErr w:type="spellEnd"/>
-            <w:proofErr w:type="gramEnd"/>
-            <w:r>
-              <w:rPr>
-                <w:rFonts w:ascii="Times New Roman" w:hAnsi="Times New Roman" w:cs="Times New Roman"/>
-                <w:szCs w:val="24"/>
-              </w:rPr>
-              <w:t>+++</w:t>
+              <w:t>ress+++</w:t>
             </w:r>
           </w:p>
         </w:tc>
@@ -13123,8 +12420,6 @@
               </w:rPr>
               <w:t xml:space="preserve">+++ </w:t>
             </w:r>
-            <w:proofErr w:type="spellStart"/>
-            <w:proofErr w:type="gramStart"/>
             <w:r>
               <w:rPr>
                 <w:rFonts w:ascii="Times New Roman" w:hAnsi="Times New Roman" w:cs="Times New Roman"/>
@@ -13133,25 +12428,14 @@
               </w:rPr>
               <w:t>formatToSquareMeters</w:t>
             </w:r>
-            <w:proofErr w:type="spellEnd"/>
-            <w:r>
-              <w:rPr>
-                <w:rFonts w:ascii="Times New Roman" w:hAnsi="Times New Roman" w:cs="Times New Roman"/>
-                <w:sz w:val="24"/>
-                <w:szCs w:val="24"/>
-              </w:rPr>
-              <w:t>(</w:t>
-            </w:r>
-            <w:proofErr w:type="gramEnd"/>
-            <w:r>
-              <w:rPr>
-                <w:rFonts w:ascii="Times New Roman" w:hAnsi="Times New Roman" w:cs="Times New Roman"/>
-                <w:sz w:val="24"/>
-                <w:szCs w:val="24"/>
-              </w:rPr>
-              <w:t>$</w:t>
-            </w:r>
-            <w:proofErr w:type="spellStart"/>
+            <w:r>
+              <w:rPr>
+                <w:rFonts w:ascii="Times New Roman" w:hAnsi="Times New Roman" w:cs="Times New Roman"/>
+                <w:sz w:val="24"/>
+                <w:szCs w:val="24"/>
+              </w:rPr>
+              <w:t>($</w:t>
+            </w:r>
             <w:r>
               <w:rPr>
                 <w:rFonts w:ascii="Times New Roman" w:hAnsi="Times New Roman" w:cs="Times New Roman"/>
@@ -13166,16 +12450,7 @@
                 <w:sz w:val="24"/>
                 <w:szCs w:val="24"/>
               </w:rPr>
-              <w:t>.area</w:t>
-            </w:r>
-            <w:proofErr w:type="spellEnd"/>
-            <w:r>
-              <w:rPr>
-                <w:rFonts w:ascii="Times New Roman" w:hAnsi="Times New Roman" w:cs="Times New Roman"/>
-                <w:sz w:val="24"/>
-                <w:szCs w:val="24"/>
-              </w:rPr>
-              <w:t>) +++</w:t>
+              <w:t>.area) +++</w:t>
             </w:r>
           </w:p>
         </w:tc>
@@ -13202,28 +12477,8 @@
                 <w:sz w:val="24"/>
                 <w:szCs w:val="24"/>
               </w:rPr>
-              <w:t xml:space="preserve">+++ </w:t>
-            </w:r>
-            <w:proofErr w:type="spellStart"/>
-            <w:proofErr w:type="gramStart"/>
-            <w:r>
-              <w:rPr>
-                <w:rFonts w:ascii="Times New Roman" w:hAnsi="Times New Roman" w:cs="Times New Roman"/>
-                <w:sz w:val="24"/>
-                <w:szCs w:val="24"/>
-              </w:rPr>
-              <w:t>formatNumberToCurrency</w:t>
-            </w:r>
-            <w:proofErr w:type="spellEnd"/>
-            <w:r>
-              <w:rPr>
-                <w:rFonts w:ascii="Times New Roman" w:hAnsi="Times New Roman" w:cs="Times New Roman"/>
-                <w:sz w:val="24"/>
-                <w:szCs w:val="24"/>
-              </w:rPr>
-              <w:t>(</w:t>
-            </w:r>
-            <w:proofErr w:type="gramEnd"/>
+              <w:t>+++ formatNumberToCurrency(</w:t>
+            </w:r>
             <w:r>
               <w:rPr>
                 <w:rFonts w:ascii="Times New Roman" w:hAnsi="Times New Roman" w:cs="Times New Roman"/>
@@ -13232,7 +12487,6 @@
               </w:rPr>
               <w:t>$</w:t>
             </w:r>
-            <w:proofErr w:type="spellStart"/>
             <w:r>
               <w:rPr>
                 <w:rFonts w:ascii="Times New Roman" w:hAnsi="Times New Roman" w:cs="Times New Roman"/>
@@ -13257,7 +12511,6 @@
               </w:rPr>
               <w:t>price</w:t>
             </w:r>
-            <w:proofErr w:type="spellEnd"/>
             <w:r>
               <w:rPr>
                 <w:rFonts w:ascii="Times New Roman" w:hAnsi="Times New Roman" w:cs="Times New Roman"/>
@@ -13309,7 +12562,6 @@
                 <w:lang w:val="en-US"/>
               </w:rPr>
             </w:pPr>
-            <w:proofErr w:type="gramStart"/>
             <w:r>
               <w:rPr>
                 <w:rFonts w:ascii="Times New Roman" w:hAnsi="Times New Roman" w:cs="Times New Roman"/>
@@ -13317,17 +12569,7 @@
                 <w:szCs w:val="24"/>
                 <w:lang w:val="en-US"/>
               </w:rPr>
-              <w:t>getLabelPriceOfOneArea(</w:t>
-            </w:r>
-            <w:proofErr w:type="gramEnd"/>
-            <w:r>
-              <w:rPr>
-                <w:rFonts w:ascii="Times New Roman" w:hAnsi="Times New Roman" w:cs="Times New Roman"/>
-                <w:sz w:val="24"/>
-                <w:szCs w:val="24"/>
-                <w:lang w:val="en-US"/>
-              </w:rPr>
-              <w:t>$surroundingPrice</w:t>
+              <w:t>getLabelPriceOfOneArea($surroundingPrice</w:t>
             </w:r>
             <w:r>
               <w:rPr>
@@ -13374,23 +12616,7 @@
                 <w:rFonts w:ascii="Times New Roman" w:hAnsi="Times New Roman" w:cs="Times New Roman"/>
                 <w:szCs w:val="24"/>
               </w:rPr>
-              <w:t xml:space="preserve">+++END-FOR </w:t>
-            </w:r>
-            <w:proofErr w:type="spellStart"/>
-            <w:r>
-              <w:rPr>
-                <w:rFonts w:ascii="Times New Roman" w:hAnsi="Times New Roman" w:cs="Times New Roman"/>
-                <w:szCs w:val="24"/>
-              </w:rPr>
-              <w:t>surroundingPrice</w:t>
-            </w:r>
-            <w:proofErr w:type="spellEnd"/>
-            <w:r>
-              <w:rPr>
-                <w:rFonts w:ascii="Times New Roman" w:hAnsi="Times New Roman" w:cs="Times New Roman"/>
-                <w:szCs w:val="24"/>
-              </w:rPr>
-              <w:t>+++</w:t>
+              <w:t>+++END-FOR surroundingPrice+++</w:t>
             </w:r>
           </w:p>
         </w:tc>
@@ -17537,47 +16763,7 @@
                                 <w:color w:val="365F91"/>
                                 <w:sz w:val="19"/>
                               </w:rPr>
-                              <w:t>Lorsque les lieux loués comportent une partie affectée à l'habitation, la valeur locative de celle-ci est déterminée par comparaison avec les prix pratiqués pour des locaux d'habitation analogues faisant l'</w:t>
-                            </w:r>
-                            <w:proofErr w:type="spellStart"/>
-                            <w:r>
-                              <w:rPr>
-                                <w:rFonts w:ascii="Trebuchet MS" w:hAnsi="Trebuchet MS"/>
-                                <w:i/>
-                                <w:color w:val="365F91"/>
-                                <w:sz w:val="19"/>
-                              </w:rPr>
-                              <w:t>obįet</w:t>
-                            </w:r>
-                            <w:proofErr w:type="spellEnd"/>
-                            <w:r>
-                              <w:rPr>
-                                <w:rFonts w:ascii="Trebuchet MS" w:hAnsi="Trebuchet MS"/>
-                                <w:i/>
-                                <w:color w:val="365F91"/>
-                                <w:sz w:val="19"/>
-                              </w:rPr>
-                              <w:t xml:space="preserve"> d'une location nouvelle, </w:t>
-                            </w:r>
-                            <w:proofErr w:type="spellStart"/>
-                            <w:r>
-                              <w:rPr>
-                                <w:rFonts w:ascii="Trebuchet MS" w:hAnsi="Trebuchet MS"/>
-                                <w:i/>
-                                <w:color w:val="365F91"/>
-                                <w:sz w:val="19"/>
-                              </w:rPr>
-                              <w:t>maįorés</w:t>
-                            </w:r>
-                            <w:proofErr w:type="spellEnd"/>
-                            <w:r>
-                              <w:rPr>
-                                <w:rFonts w:ascii="Trebuchet MS" w:hAnsi="Trebuchet MS"/>
-                                <w:i/>
-                                <w:color w:val="365F91"/>
-                                <w:sz w:val="19"/>
-                              </w:rPr>
-                              <w:t xml:space="preserve"> ou minorés, pour tenir compte des avantages ou des inconvénients présentés</w:t>
+                              <w:t>Lorsque les lieux loués comportent une partie affectée à l'habitation, la valeur locative de celle-ci est déterminée par comparaison avec les prix pratiqués pour des locaux d'habitation analogues faisant l'obįet d'une location nouvelle, maįorés ou minorés, pour tenir compte des avantages ou des inconvénients présentés</w:t>
                             </w:r>
                             <w:r>
                               <w:rPr>
@@ -20091,47 +19277,7 @@
                           <w:color w:val="365F91"/>
                           <w:sz w:val="19"/>
                         </w:rPr>
-                        <w:t>Lorsque les lieux loués comportent une partie affectée à l'habitation, la valeur locative de celle-ci est déterminée par comparaison avec les prix pratiqués pour des locaux d'habitation analogues faisant l'</w:t>
-                      </w:r>
-                      <w:proofErr w:type="spellStart"/>
-                      <w:r>
-                        <w:rPr>
-                          <w:rFonts w:ascii="Trebuchet MS" w:hAnsi="Trebuchet MS"/>
-                          <w:i/>
-                          <w:color w:val="365F91"/>
-                          <w:sz w:val="19"/>
-                        </w:rPr>
-                        <w:t>obįet</w:t>
-                      </w:r>
-                      <w:proofErr w:type="spellEnd"/>
-                      <w:r>
-                        <w:rPr>
-                          <w:rFonts w:ascii="Trebuchet MS" w:hAnsi="Trebuchet MS"/>
-                          <w:i/>
-                          <w:color w:val="365F91"/>
-                          <w:sz w:val="19"/>
-                        </w:rPr>
-                        <w:t xml:space="preserve"> d'une location nouvelle, </w:t>
-                      </w:r>
-                      <w:proofErr w:type="spellStart"/>
-                      <w:r>
-                        <w:rPr>
-                          <w:rFonts w:ascii="Trebuchet MS" w:hAnsi="Trebuchet MS"/>
-                          <w:i/>
-                          <w:color w:val="365F91"/>
-                          <w:sz w:val="19"/>
-                        </w:rPr>
-                        <w:t>maįorés</w:t>
-                      </w:r>
-                      <w:proofErr w:type="spellEnd"/>
-                      <w:r>
-                        <w:rPr>
-                          <w:rFonts w:ascii="Trebuchet MS" w:hAnsi="Trebuchet MS"/>
-                          <w:i/>
-                          <w:color w:val="365F91"/>
-                          <w:sz w:val="19"/>
-                        </w:rPr>
-                        <w:t xml:space="preserve"> ou minorés, pour tenir compte des avantages ou des inconvénients présentés</w:t>
+                        <w:t>Lorsque les lieux loués comportent une partie affectée à l'habitation, la valeur locative de celle-ci est déterminée par comparaison avec les prix pratiqués pour des locaux d'habitation analogues faisant l'obįet d'une location nouvelle, maįorés ou minorés, pour tenir compte des avantages ou des inconvénients présentés</w:t>
                       </w:r>
                       <w:r>
                         <w:rPr>
@@ -22456,6 +21602,7 @@
           <w:sz w:val="24"/>
           <w:szCs w:val="24"/>
         </w:rPr>
+        <w:lastRenderedPageBreak/>
         <w:t>Valorisation</w:t>
       </w:r>
     </w:p>
@@ -22467,33 +21614,19 @@
         <w:rPr>
           <w:b/>
         </w:rPr>
-        <w:t>+++</w:t>
-      </w:r>
-      <w:proofErr w:type="spellStart"/>
+        <w:t>+++ad</w:t>
+      </w:r>
       <w:r>
         <w:rPr>
           <w:b/>
         </w:rPr>
-        <w:t>ad</w:t>
+        <w:t>d</w:t>
       </w:r>
       <w:r>
         <w:rPr>
           <w:b/>
         </w:rPr>
-        <w:t>d</w:t>
-      </w:r>
-      <w:r>
-        <w:rPr>
-          <w:b/>
-        </w:rPr>
-        <w:t>ress</w:t>
-      </w:r>
-      <w:proofErr w:type="spellEnd"/>
-      <w:r>
-        <w:rPr>
-          <w:b/>
-        </w:rPr>
-        <w:t>+++</w:t>
+        <w:t>ress+++</w:t>
       </w:r>
     </w:p>
     <w:p/>
@@ -22505,9 +21638,9 @@
         <w:tblLook w:val="04A0" w:firstRow="1" w:lastRow="0" w:firstColumn="1" w:lastColumn="0" w:noHBand="0" w:noVBand="1"/>
       </w:tblPr>
       <w:tblGrid>
-        <w:gridCol w:w="3256"/>
-        <w:gridCol w:w="2409"/>
+        <w:gridCol w:w="3114"/>
         <w:gridCol w:w="2268"/>
+        <w:gridCol w:w="2551"/>
         <w:gridCol w:w="284"/>
         <w:gridCol w:w="1853"/>
       </w:tblGrid>
@@ -22519,7 +21652,7 @@
         <w:tc>
           <w:tcPr>
             <w:cnfStyle w:val="001000000000" w:firstRow="0" w:lastRow="0" w:firstColumn="1" w:lastColumn="0" w:oddVBand="0" w:evenVBand="0" w:oddHBand="0" w:evenHBand="0" w:firstRowFirstColumn="0" w:firstRowLastColumn="0" w:lastRowFirstColumn="0" w:lastRowLastColumn="0"/>
-            <w:tcW w:w="5665" w:type="dxa"/>
+            <w:tcW w:w="5382" w:type="dxa"/>
             <w:gridSpan w:val="2"/>
             <w:vAlign w:val="center"/>
           </w:tcPr>
@@ -22546,7 +21679,7 @@
         </w:tc>
         <w:tc>
           <w:tcPr>
-            <w:tcW w:w="2268" w:type="dxa"/>
+            <w:tcW w:w="2551" w:type="dxa"/>
             <w:vAlign w:val="center"/>
           </w:tcPr>
           <w:p>
@@ -22619,7 +21752,7 @@
         <w:tc>
           <w:tcPr>
             <w:cnfStyle w:val="001000000000" w:firstRow="0" w:lastRow="0" w:firstColumn="1" w:lastColumn="0" w:oddVBand="0" w:evenVBand="0" w:oddHBand="0" w:evenHBand="0" w:firstRowFirstColumn="0" w:firstRowLastColumn="0" w:lastRowFirstColumn="0" w:lastRowLastColumn="0"/>
-            <w:tcW w:w="3256" w:type="dxa"/>
+            <w:tcW w:w="3114" w:type="dxa"/>
           </w:tcPr>
           <w:p>
             <w:pPr>
@@ -22635,53 +21768,13 @@
                 <w:sz w:val="24"/>
                 <w:szCs w:val="24"/>
               </w:rPr>
-              <w:t xml:space="preserve">+++FOR </w:t>
-            </w:r>
-            <w:proofErr w:type="spellStart"/>
-            <w:r>
-              <w:rPr>
-                <w:rFonts w:ascii="Times New Roman" w:hAnsi="Times New Roman" w:cs="Times New Roman"/>
-                <w:b w:val="0"/>
-                <w:sz w:val="24"/>
-                <w:szCs w:val="24"/>
-              </w:rPr>
-              <w:t>imVal</w:t>
-            </w:r>
-            <w:proofErr w:type="spellEnd"/>
-            <w:r>
-              <w:rPr>
-                <w:rFonts w:ascii="Times New Roman" w:hAnsi="Times New Roman" w:cs="Times New Roman"/>
-                <w:b w:val="0"/>
-                <w:sz w:val="24"/>
-                <w:szCs w:val="24"/>
-              </w:rPr>
-              <w:t xml:space="preserve"> IN </w:t>
-            </w:r>
-            <w:proofErr w:type="spellStart"/>
-            <w:r>
-              <w:rPr>
-                <w:rFonts w:ascii="Times New Roman" w:hAnsi="Times New Roman" w:cs="Times New Roman"/>
-                <w:b w:val="0"/>
-                <w:sz w:val="24"/>
-                <w:szCs w:val="24"/>
-              </w:rPr>
-              <w:t>immeubleValorisations</w:t>
-            </w:r>
-            <w:proofErr w:type="spellEnd"/>
-            <w:r>
-              <w:rPr>
-                <w:rFonts w:ascii="Times New Roman" w:hAnsi="Times New Roman" w:cs="Times New Roman"/>
-                <w:b w:val="0"/>
-                <w:sz w:val="24"/>
-                <w:szCs w:val="24"/>
-              </w:rPr>
-              <w:t>+++</w:t>
+              <w:t>+++FOR imVal IN immeubleValorisations+++</w:t>
             </w:r>
           </w:p>
         </w:tc>
         <w:tc>
           <w:tcPr>
-            <w:tcW w:w="2409" w:type="dxa"/>
+            <w:tcW w:w="2268" w:type="dxa"/>
           </w:tcPr>
           <w:p>
             <w:pPr>
@@ -22692,7 +21785,7 @@
         </w:tc>
         <w:tc>
           <w:tcPr>
-            <w:tcW w:w="2552" w:type="dxa"/>
+            <w:tcW w:w="2835" w:type="dxa"/>
             <w:gridSpan w:val="2"/>
           </w:tcPr>
           <w:p>
@@ -22718,7 +21811,7 @@
         <w:tc>
           <w:tcPr>
             <w:cnfStyle w:val="001000000000" w:firstRow="0" w:lastRow="0" w:firstColumn="1" w:lastColumn="0" w:oddVBand="0" w:evenVBand="0" w:oddHBand="0" w:evenHBand="0" w:firstRowFirstColumn="0" w:firstRowLastColumn="0" w:lastRowFirstColumn="0" w:lastRowLastColumn="0"/>
-            <w:tcW w:w="3256" w:type="dxa"/>
+            <w:tcW w:w="3114" w:type="dxa"/>
             <w:vAlign w:val="center"/>
           </w:tcPr>
           <w:p>
@@ -22741,7 +21834,7 @@
         </w:tc>
         <w:tc>
           <w:tcPr>
-            <w:tcW w:w="2409" w:type="dxa"/>
+            <w:tcW w:w="2268" w:type="dxa"/>
             <w:vAlign w:val="center"/>
           </w:tcPr>
           <w:p>
@@ -22755,31 +21848,13 @@
                 <w:sz w:val="24"/>
                 <w:szCs w:val="24"/>
               </w:rPr>
-              <w:t>+++ $</w:t>
-            </w:r>
-            <w:proofErr w:type="spellStart"/>
-            <w:r>
-              <w:rPr>
-                <w:rFonts w:ascii="Times New Roman" w:hAnsi="Times New Roman" w:cs="Times New Roman"/>
-                <w:sz w:val="24"/>
-                <w:szCs w:val="24"/>
-              </w:rPr>
-              <w:t>imVal.area</w:t>
-            </w:r>
-            <w:proofErr w:type="spellEnd"/>
-            <w:r>
-              <w:rPr>
-                <w:rFonts w:ascii="Times New Roman" w:hAnsi="Times New Roman" w:cs="Times New Roman"/>
-                <w:sz w:val="24"/>
-                <w:szCs w:val="24"/>
-              </w:rPr>
-              <w:t xml:space="preserve"> +++</w:t>
+              <w:t>+++ $imVal.area +++</w:t>
             </w:r>
           </w:p>
         </w:tc>
         <w:tc>
           <w:tcPr>
-            <w:tcW w:w="2552" w:type="dxa"/>
+            <w:tcW w:w="2835" w:type="dxa"/>
             <w:gridSpan w:val="2"/>
             <w:vAlign w:val="center"/>
           </w:tcPr>
@@ -22794,53 +21869,7 @@
                 <w:sz w:val="24"/>
                 <w:szCs w:val="24"/>
               </w:rPr>
-              <w:t xml:space="preserve">+++ </w:t>
-            </w:r>
-            <w:proofErr w:type="spellStart"/>
-            <w:proofErr w:type="gramStart"/>
-            <w:r>
-              <w:rPr>
-                <w:rFonts w:ascii="Times New Roman" w:hAnsi="Times New Roman" w:cs="Times New Roman"/>
-                <w:sz w:val="24"/>
-                <w:szCs w:val="24"/>
-              </w:rPr>
-              <w:t>formatNumberToCurrency</w:t>
-            </w:r>
-            <w:proofErr w:type="spellEnd"/>
-            <w:r>
-              <w:rPr>
-                <w:rFonts w:ascii="Times New Roman" w:hAnsi="Times New Roman" w:cs="Times New Roman"/>
-                <w:sz w:val="24"/>
-                <w:szCs w:val="24"/>
-              </w:rPr>
-              <w:t>(</w:t>
-            </w:r>
-            <w:proofErr w:type="gramEnd"/>
-            <w:r>
-              <w:rPr>
-                <w:rFonts w:ascii="Times New Roman" w:hAnsi="Times New Roman" w:cs="Times New Roman"/>
-                <w:sz w:val="24"/>
-                <w:szCs w:val="24"/>
-              </w:rPr>
-              <w:t>$</w:t>
-            </w:r>
-            <w:proofErr w:type="spellStart"/>
-            <w:r>
-              <w:rPr>
-                <w:rFonts w:ascii="Times New Roman" w:hAnsi="Times New Roman" w:cs="Times New Roman"/>
-                <w:sz w:val="24"/>
-                <w:szCs w:val="24"/>
-              </w:rPr>
-              <w:t>imVal.value</w:t>
-            </w:r>
-            <w:proofErr w:type="spellEnd"/>
-            <w:r>
-              <w:rPr>
-                <w:rFonts w:ascii="Times New Roman" w:hAnsi="Times New Roman" w:cs="Times New Roman"/>
-                <w:sz w:val="24"/>
-                <w:szCs w:val="24"/>
-              </w:rPr>
-              <w:t>) +++</w:t>
+              <w:t>+++ formatNumberToCurrency($imVal.value) +++</w:t>
             </w:r>
           </w:p>
         </w:tc>
@@ -22880,8 +21909,6 @@
                 <w:lang w:val="en-US"/>
               </w:rPr>
             </w:pPr>
-            <w:proofErr w:type="spellStart"/>
-            <w:proofErr w:type="gramStart"/>
             <w:r>
               <w:rPr>
                 <w:rFonts w:ascii="Times New Roman" w:hAnsi="Times New Roman" w:cs="Times New Roman"/>
@@ -22889,47 +21916,7 @@
                 <w:szCs w:val="24"/>
                 <w:lang w:val="en-US"/>
               </w:rPr>
-              <w:t>getLabelPriceOfOneArea</w:t>
-            </w:r>
-            <w:proofErr w:type="spellEnd"/>
-            <w:r>
-              <w:rPr>
-                <w:rFonts w:ascii="Times New Roman" w:hAnsi="Times New Roman" w:cs="Times New Roman"/>
-                <w:sz w:val="24"/>
-                <w:szCs w:val="24"/>
-                <w:lang w:val="en-US"/>
-              </w:rPr>
-              <w:t>(</w:t>
-            </w:r>
-            <w:proofErr w:type="gramEnd"/>
-            <w:r>
-              <w:rPr>
-                <w:rFonts w:ascii="Times New Roman" w:hAnsi="Times New Roman" w:cs="Times New Roman"/>
-                <w:sz w:val="24"/>
-                <w:szCs w:val="24"/>
-                <w:lang w:val="en-US"/>
-              </w:rPr>
-              <w:t>$imVal.area,$</w:t>
-            </w:r>
-            <w:proofErr w:type="spellStart"/>
-            <w:r>
-              <w:rPr>
-                <w:rFonts w:ascii="Times New Roman" w:hAnsi="Times New Roman" w:cs="Times New Roman"/>
-                <w:sz w:val="24"/>
-                <w:szCs w:val="24"/>
-                <w:lang w:val="en-US"/>
-              </w:rPr>
-              <w:t>imVal.value</w:t>
-            </w:r>
-            <w:proofErr w:type="spellEnd"/>
-            <w:r>
-              <w:rPr>
-                <w:rFonts w:ascii="Times New Roman" w:hAnsi="Times New Roman" w:cs="Times New Roman"/>
-                <w:sz w:val="24"/>
-                <w:szCs w:val="24"/>
-                <w:lang w:val="en-US"/>
-              </w:rPr>
-              <w:t>) +++</w:t>
+              <w:t>getLabelPriceOfOneArea($imVal.area,$imVal.value) +++</w:t>
             </w:r>
           </w:p>
         </w:tc>
@@ -22941,7 +21928,7 @@
         <w:tc>
           <w:tcPr>
             <w:cnfStyle w:val="001000000000" w:firstRow="0" w:lastRow="0" w:firstColumn="1" w:lastColumn="0" w:oddVBand="0" w:evenVBand="0" w:oddHBand="0" w:evenHBand="0" w:firstRowFirstColumn="0" w:firstRowLastColumn="0" w:lastRowFirstColumn="0" w:lastRowLastColumn="0"/>
-            <w:tcW w:w="3256" w:type="dxa"/>
+            <w:tcW w:w="3114" w:type="dxa"/>
           </w:tcPr>
           <w:p>
             <w:pPr>
@@ -22952,38 +21939,15 @@
             </w:pPr>
             <w:r>
               <w:rPr>
-                <w:rFonts w:ascii="Times New Roman" w:hAnsi="Times New Roman" w:cs="Times New Roman"/>
                 <w:b w:val="0"/>
-                <w:sz w:val="24"/>
-                <w:szCs w:val="24"/>
-              </w:rPr>
-              <w:t xml:space="preserve">+++END-FOR </w:t>
-            </w:r>
-            <w:proofErr w:type="spellStart"/>
-            <w:r>
-              <w:rPr>
-                <w:rFonts w:ascii="Times New Roman" w:hAnsi="Times New Roman" w:cs="Times New Roman"/>
-                <w:b w:val="0"/>
-                <w:sz w:val="24"/>
-                <w:szCs w:val="24"/>
-              </w:rPr>
-              <w:t>imVal</w:t>
-            </w:r>
-            <w:proofErr w:type="spellEnd"/>
-            <w:r>
-              <w:rPr>
-                <w:rFonts w:ascii="Times New Roman" w:hAnsi="Times New Roman" w:cs="Times New Roman"/>
-                <w:b w:val="0"/>
-                <w:sz w:val="24"/>
-                <w:szCs w:val="24"/>
-              </w:rPr>
-              <w:t>+++</w:t>
+              </w:rPr>
+              <w:t>+++END-FOR imVal +++</w:t>
             </w:r>
           </w:p>
         </w:tc>
         <w:tc>
           <w:tcPr>
-            <w:tcW w:w="2409" w:type="dxa"/>
+            <w:tcW w:w="2268" w:type="dxa"/>
           </w:tcPr>
           <w:p>
             <w:pPr>
@@ -22994,7 +21958,7 @@
         </w:tc>
         <w:tc>
           <w:tcPr>
-            <w:tcW w:w="2552" w:type="dxa"/>
+            <w:tcW w:w="2835" w:type="dxa"/>
             <w:gridSpan w:val="2"/>
           </w:tcPr>
           <w:p>
@@ -23020,7 +21984,7 @@
         <w:tc>
           <w:tcPr>
             <w:cnfStyle w:val="001000000000" w:firstRow="0" w:lastRow="0" w:firstColumn="1" w:lastColumn="0" w:oddVBand="0" w:evenVBand="0" w:oddHBand="0" w:evenHBand="0" w:firstRowFirstColumn="0" w:firstRowLastColumn="0" w:lastRowFirstColumn="0" w:lastRowLastColumn="0"/>
-            <w:tcW w:w="5665" w:type="dxa"/>
+            <w:tcW w:w="5382" w:type="dxa"/>
             <w:gridSpan w:val="2"/>
             <w:vAlign w:val="center"/>
           </w:tcPr>
@@ -23040,7 +22004,7 @@
         </w:tc>
         <w:tc>
           <w:tcPr>
-            <w:tcW w:w="2552" w:type="dxa"/>
+            <w:tcW w:w="2835" w:type="dxa"/>
             <w:gridSpan w:val="2"/>
             <w:vAlign w:val="center"/>
           </w:tcPr>
@@ -23068,7 +22032,6 @@
               </w:rPr>
               <w:t xml:space="preserve"> </w:t>
             </w:r>
-            <w:proofErr w:type="spellStart"/>
             <w:r>
               <w:rPr>
                 <w:rFonts w:ascii="Times New Roman" w:hAnsi="Times New Roman" w:cs="Times New Roman"/>
@@ -23076,17 +22039,7 @@
                 <w:sz w:val="24"/>
                 <w:szCs w:val="24"/>
               </w:rPr>
-              <w:t>totalValorisationAmount</w:t>
-            </w:r>
-            <w:proofErr w:type="spellEnd"/>
-            <w:r>
-              <w:rPr>
-                <w:rFonts w:ascii="Times New Roman" w:hAnsi="Times New Roman" w:cs="Times New Roman"/>
-                <w:b/>
-                <w:sz w:val="24"/>
-                <w:szCs w:val="24"/>
-              </w:rPr>
-              <w:t xml:space="preserve"> </w:t>
+              <w:t xml:space="preserve">totalValorisationAmount </w:t>
             </w:r>
             <w:r>
               <w:rPr>
@@ -23154,6 +22107,7 @@
           <w:sz w:val="24"/>
           <w:szCs w:val="24"/>
         </w:rPr>
+        <w:lastRenderedPageBreak/>
         <w:t>La méthode par capitalisation du revenu consiste à partir, soit d'un revenu constaté ou existant, soit d'un revenu théorique ou potentiel (loyer de marché ou valeur locative de marché) et à lui appliquer un taux de rendement, donc à le</w:t>
       </w:r>
       <w:r>
@@ -23305,7 +22259,6 @@
                             <w:r>
                               <w:t xml:space="preserve"> </w:t>
                             </w:r>
-                            <w:proofErr w:type="spellStart"/>
                             <w:r>
                               <w:rPr>
                                 <w:rFonts w:ascii="Times New Roman" w:hAnsi="Times New Roman" w:cs="Times New Roman"/>
@@ -23317,7 +22270,6 @@
                               </w:rPr>
                               <w:t>locativeValue</w:t>
                             </w:r>
-                            <w:proofErr w:type="spellEnd"/>
                             <w:r>
                               <w:rPr>
                                 <w:rFonts w:ascii="Times New Roman" w:hAnsi="Times New Roman" w:cs="Times New Roman"/>
@@ -23467,7 +22419,6 @@
                       <w:r>
                         <w:t xml:space="preserve"> </w:t>
                       </w:r>
-                      <w:proofErr w:type="spellStart"/>
                       <w:r>
                         <w:rPr>
                           <w:rFonts w:ascii="Times New Roman" w:hAnsi="Times New Roman" w:cs="Times New Roman"/>
@@ -23479,7 +22430,6 @@
                         </w:rPr>
                         <w:t>locativeValue</w:t>
                       </w:r>
-                      <w:proofErr w:type="spellEnd"/>
                       <w:r>
                         <w:rPr>
                           <w:rFonts w:ascii="Times New Roman" w:hAnsi="Times New Roman" w:cs="Times New Roman"/>
@@ -23782,7 +22732,6 @@
               </w:rPr>
               <w:t xml:space="preserve">in </w:t>
             </w:r>
-            <w:proofErr w:type="spellStart"/>
             <w:r>
               <w:rPr>
                 <w:rFonts w:ascii="Times New Roman" w:hAnsi="Times New Roman" w:cs="Times New Roman"/>
@@ -23792,7 +22741,6 @@
               </w:rPr>
               <w:t>rendementValorisations</w:t>
             </w:r>
-            <w:proofErr w:type="spellEnd"/>
             <w:r>
               <w:rPr>
                 <w:rFonts w:ascii="Times New Roman" w:hAnsi="Times New Roman" w:cs="Times New Roman"/>
@@ -23903,7 +22851,6 @@
               </w:rPr>
               <w:t xml:space="preserve"> </w:t>
             </w:r>
-            <w:proofErr w:type="spellStart"/>
             <w:r>
               <w:rPr>
                 <w:rFonts w:ascii="Times New Roman" w:hAnsi="Times New Roman" w:cs="Times New Roman"/>
@@ -23911,9 +22858,8 @@
                 <w:sz w:val="24"/>
                 <w:szCs w:val="24"/>
               </w:rPr>
-              <w:t>formatNumberToCurrency</w:t>
-            </w:r>
-            <w:proofErr w:type="spellEnd"/>
+              <w:t>formatNumberToCurrency (</w:t>
+            </w:r>
             <w:r>
               <w:rPr>
                 <w:rFonts w:ascii="Times New Roman" w:hAnsi="Times New Roman" w:cs="Times New Roman"/>
@@ -23921,7 +22867,7 @@
                 <w:sz w:val="24"/>
                 <w:szCs w:val="24"/>
               </w:rPr>
-              <w:t xml:space="preserve"> (</w:t>
+              <w:t>$</w:t>
             </w:r>
             <w:r>
               <w:rPr>
@@ -23930,7 +22876,7 @@
                 <w:sz w:val="24"/>
                 <w:szCs w:val="24"/>
               </w:rPr>
-              <w:t>$</w:t>
+              <w:t>valorisation</w:t>
             </w:r>
             <w:r>
               <w:rPr>
@@ -23939,7 +22885,15 @@
                 <w:sz w:val="24"/>
                 <w:szCs w:val="24"/>
               </w:rPr>
-              <w:t>valorisation</w:t>
+              <w:t>.</w:t>
+            </w:r>
+            <w:r>
+              <w:rPr>
+                <w:rFonts w:ascii="Times New Roman" w:hAnsi="Times New Roman" w:cs="Times New Roman"/>
+                <w:sz w:val="24"/>
+                <w:szCs w:val="24"/>
+              </w:rPr>
+              <w:t xml:space="preserve"> </w:t>
             </w:r>
             <w:r>
               <w:rPr>
@@ -23948,29 +22902,8 @@
                 <w:sz w:val="24"/>
                 <w:szCs w:val="24"/>
               </w:rPr>
-              <w:t>.</w:t>
-            </w:r>
-            <w:r>
-              <w:rPr>
-                <w:rFonts w:ascii="Times New Roman" w:hAnsi="Times New Roman" w:cs="Times New Roman"/>
-                <w:sz w:val="24"/>
-                <w:szCs w:val="24"/>
-              </w:rPr>
-              <w:t xml:space="preserve"> </w:t>
-            </w:r>
-            <w:proofErr w:type="spellStart"/>
-            <w:proofErr w:type="gramStart"/>
-            <w:r>
-              <w:rPr>
-                <w:rFonts w:ascii="Times New Roman" w:hAnsi="Times New Roman" w:cs="Times New Roman"/>
-                <w:b w:val="0"/>
-                <w:sz w:val="24"/>
-                <w:szCs w:val="24"/>
-              </w:rPr>
               <w:t>annualRevenus</w:t>
             </w:r>
-            <w:proofErr w:type="spellEnd"/>
-            <w:proofErr w:type="gramEnd"/>
             <w:r>
               <w:rPr>
                 <w:rFonts w:ascii="Times New Roman" w:hAnsi="Times New Roman" w:cs="Times New Roman"/>
@@ -24033,23 +22966,13 @@
               </w:rPr>
               <w:t xml:space="preserve"> </w:t>
             </w:r>
-            <w:proofErr w:type="spellStart"/>
-            <w:r>
-              <w:rPr>
-                <w:rFonts w:ascii="Times New Roman" w:hAnsi="Times New Roman" w:cs="Times New Roman"/>
-                <w:sz w:val="24"/>
-                <w:szCs w:val="24"/>
-              </w:rPr>
-              <w:t>formatNumberToPourcent</w:t>
-            </w:r>
-            <w:proofErr w:type="spellEnd"/>
-            <w:r>
-              <w:rPr>
-                <w:rFonts w:ascii="Times New Roman" w:hAnsi="Times New Roman" w:cs="Times New Roman"/>
-                <w:sz w:val="24"/>
-                <w:szCs w:val="24"/>
-              </w:rPr>
-              <w:t xml:space="preserve"> (</w:t>
+            <w:r>
+              <w:rPr>
+                <w:rFonts w:ascii="Times New Roman" w:hAnsi="Times New Roman" w:cs="Times New Roman"/>
+                <w:sz w:val="24"/>
+                <w:szCs w:val="24"/>
+              </w:rPr>
+              <w:t>formatNumberToPourcent (</w:t>
             </w:r>
             <w:r>
               <w:rPr>
@@ -24059,8 +22982,6 @@
               </w:rPr>
               <w:t>$</w:t>
             </w:r>
-            <w:proofErr w:type="spellStart"/>
-            <w:proofErr w:type="gramStart"/>
             <w:r>
               <w:rPr>
                 <w:rFonts w:ascii="Times New Roman" w:hAnsi="Times New Roman" w:cs="Times New Roman"/>
@@ -24077,8 +22998,6 @@
               </w:rPr>
               <w:t>.redementTaux</w:t>
             </w:r>
-            <w:proofErr w:type="spellEnd"/>
-            <w:proofErr w:type="gramEnd"/>
             <w:r>
               <w:rPr>
                 <w:rFonts w:ascii="Times New Roman" w:hAnsi="Times New Roman" w:cs="Times New Roman"/>
@@ -24130,23 +23049,13 @@
               </w:rPr>
               <w:t xml:space="preserve"> </w:t>
             </w:r>
-            <w:proofErr w:type="spellStart"/>
-            <w:r>
-              <w:rPr>
-                <w:rFonts w:ascii="Times New Roman" w:hAnsi="Times New Roman" w:cs="Times New Roman"/>
-                <w:sz w:val="24"/>
-                <w:szCs w:val="24"/>
-              </w:rPr>
-              <w:t>formatNumberToCurrency</w:t>
-            </w:r>
-            <w:proofErr w:type="spellEnd"/>
-            <w:r>
-              <w:rPr>
-                <w:rFonts w:ascii="Times New Roman" w:hAnsi="Times New Roman" w:cs="Times New Roman"/>
-                <w:sz w:val="24"/>
-                <w:szCs w:val="24"/>
-              </w:rPr>
-              <w:t xml:space="preserve"> (</w:t>
+            <w:r>
+              <w:rPr>
+                <w:rFonts w:ascii="Times New Roman" w:hAnsi="Times New Roman" w:cs="Times New Roman"/>
+                <w:sz w:val="24"/>
+                <w:szCs w:val="24"/>
+              </w:rPr>
+              <w:t>formatNumberToCurrency (</w:t>
             </w:r>
             <w:r>
               <w:rPr>
@@ -24170,20 +23079,8 @@
                 <w:sz w:val="24"/>
                 <w:szCs w:val="24"/>
               </w:rPr>
-              <w:t xml:space="preserve">. </w:t>
-            </w:r>
-            <w:proofErr w:type="spellStart"/>
-            <w:proofErr w:type="gramStart"/>
-            <w:r>
-              <w:rPr>
-                <w:rFonts w:ascii="Times New Roman" w:hAnsi="Times New Roman" w:cs="Times New Roman"/>
-                <w:sz w:val="24"/>
-                <w:szCs w:val="24"/>
-              </w:rPr>
-              <w:t>acquerreurValue</w:t>
-            </w:r>
-            <w:proofErr w:type="spellEnd"/>
-            <w:proofErr w:type="gramEnd"/>
+              <w:t>. acquerreurValue</w:t>
+            </w:r>
             <w:r>
               <w:rPr>
                 <w:rFonts w:ascii="Times New Roman" w:hAnsi="Times New Roman" w:cs="Times New Roman"/>
@@ -24235,23 +23132,13 @@
               </w:rPr>
               <w:t xml:space="preserve"> </w:t>
             </w:r>
-            <w:proofErr w:type="spellStart"/>
-            <w:r>
-              <w:rPr>
-                <w:rFonts w:ascii="Times New Roman" w:hAnsi="Times New Roman" w:cs="Times New Roman"/>
-                <w:sz w:val="24"/>
-                <w:szCs w:val="24"/>
-              </w:rPr>
-              <w:t>formatNumberToCurrency</w:t>
-            </w:r>
-            <w:proofErr w:type="spellEnd"/>
-            <w:r>
-              <w:rPr>
-                <w:rFonts w:ascii="Times New Roman" w:hAnsi="Times New Roman" w:cs="Times New Roman"/>
-                <w:sz w:val="24"/>
-                <w:szCs w:val="24"/>
-              </w:rPr>
-              <w:t xml:space="preserve"> (</w:t>
+            <w:r>
+              <w:rPr>
+                <w:rFonts w:ascii="Times New Roman" w:hAnsi="Times New Roman" w:cs="Times New Roman"/>
+                <w:sz w:val="24"/>
+                <w:szCs w:val="24"/>
+              </w:rPr>
+              <w:t>formatNumberToCurrency (</w:t>
             </w:r>
             <w:r>
               <w:rPr>
@@ -24261,8 +23148,6 @@
               </w:rPr>
               <w:t>$</w:t>
             </w:r>
-            <w:proofErr w:type="spellStart"/>
-            <w:proofErr w:type="gramStart"/>
             <w:r>
               <w:rPr>
                 <w:rFonts w:ascii="Times New Roman" w:hAnsi="Times New Roman" w:cs="Times New Roman"/>
@@ -24279,8 +23164,6 @@
               </w:rPr>
               <w:t>.venalValue</w:t>
             </w:r>
-            <w:proofErr w:type="spellEnd"/>
-            <w:proofErr w:type="gramEnd"/>
             <w:r>
               <w:rPr>
                 <w:rFonts w:ascii="Times New Roman" w:hAnsi="Times New Roman" w:cs="Times New Roman"/>
@@ -25634,6 +24517,7 @@
           <w:b/>
           <w:bCs/>
         </w:rPr>
+        <w:lastRenderedPageBreak/>
         <w:t>+++</w:t>
       </w:r>
       <w:r>
@@ -25641,39 +24525,7 @@
           <w:b/>
           <w:bCs/>
         </w:rPr>
-        <w:t xml:space="preserve">HTML </w:t>
-      </w:r>
-      <w:proofErr w:type="spellStart"/>
-      <w:r>
-        <w:rPr>
-          <w:b/>
-          <w:bCs/>
-        </w:rPr>
-        <w:t>markdownToHtml</w:t>
-      </w:r>
-      <w:proofErr w:type="spellEnd"/>
-      <w:r>
-        <w:rPr>
-          <w:b/>
-          <w:bCs/>
-        </w:rPr>
-        <w:t>(</w:t>
-      </w:r>
-      <w:proofErr w:type="spellStart"/>
-      <w:r>
-        <w:rPr>
-          <w:b/>
-          <w:bCs/>
-        </w:rPr>
-        <w:t>priceDescription</w:t>
-      </w:r>
-      <w:proofErr w:type="spellEnd"/>
-      <w:r>
-        <w:rPr>
-          <w:b/>
-          <w:bCs/>
-        </w:rPr>
-        <w:t>)</w:t>
+        <w:t>HTML markdownToHtml(priceDescription)</w:t>
       </w:r>
       <w:r>
         <w:rPr>
@@ -25856,6 +24708,7 @@
         <w:rPr>
           <w:w w:val="95"/>
         </w:rPr>
+        <w:lastRenderedPageBreak/>
         <w:t>CONCLUSION</w:t>
       </w:r>
     </w:p>
@@ -25898,16 +24751,7 @@
           <w:sz w:val="24"/>
           <w:szCs w:val="24"/>
         </w:rPr>
-        <w:t>+++</w:t>
-      </w:r>
-      <w:proofErr w:type="spellStart"/>
-      <w:r>
-        <w:rPr>
-          <w:rFonts w:ascii="Times New Roman" w:hAnsi="Times New Roman" w:cs="Times New Roman"/>
-          <w:sz w:val="24"/>
-          <w:szCs w:val="24"/>
-        </w:rPr>
-        <w:t>ad</w:t>
+        <w:t>+++ad</w:t>
       </w:r>
       <w:r>
         <w:rPr>
@@ -25923,16 +24767,7 @@
           <w:sz w:val="24"/>
           <w:szCs w:val="24"/>
         </w:rPr>
-        <w:t>ress</w:t>
-      </w:r>
-      <w:proofErr w:type="spellEnd"/>
-      <w:r>
-        <w:rPr>
-          <w:rFonts w:ascii="Times New Roman" w:hAnsi="Times New Roman" w:cs="Times New Roman"/>
-          <w:sz w:val="24"/>
-          <w:szCs w:val="24"/>
-        </w:rPr>
-        <w:t>+++</w:t>
+        <w:t>ress+++</w:t>
       </w:r>
     </w:p>
     <w:p>
@@ -25962,25 +24797,7 @@
           <w:sz w:val="24"/>
           <w:szCs w:val="24"/>
         </w:rPr>
-        <w:t>+++</w:t>
-      </w:r>
-      <w:proofErr w:type="spellStart"/>
-      <w:r>
-        <w:rPr>
-          <w:rFonts w:ascii="Times New Roman" w:hAnsi="Times New Roman" w:cs="Times New Roman"/>
-          <w:sz w:val="24"/>
-          <w:szCs w:val="24"/>
-        </w:rPr>
-        <w:t>longConclusion</w:t>
-      </w:r>
-      <w:proofErr w:type="spellEnd"/>
-      <w:r>
-        <w:rPr>
-          <w:rFonts w:ascii="Times New Roman" w:hAnsi="Times New Roman" w:cs="Times New Roman"/>
-          <w:sz w:val="24"/>
-          <w:szCs w:val="24"/>
-        </w:rPr>
-        <w:t>+++</w:t>
+        <w:t>+++longConclusion+++</w:t>
       </w:r>
     </w:p>
     <w:p>
@@ -26004,29 +24821,7 @@
           <w:sz w:val="24"/>
           <w:szCs w:val="24"/>
         </w:rPr>
-        <w:t>+++</w:t>
-      </w:r>
-      <w:proofErr w:type="spellStart"/>
-      <w:r>
-        <w:rPr>
-          <w:rFonts w:ascii="Times New Roman" w:hAnsi="Times New Roman" w:cs="Times New Roman"/>
-          <w:b/>
-          <w:bCs/>
-          <w:sz w:val="24"/>
-          <w:szCs w:val="24"/>
-        </w:rPr>
-        <w:t>shortConclusion</w:t>
-      </w:r>
-      <w:proofErr w:type="spellEnd"/>
-      <w:r>
-        <w:rPr>
-          <w:rFonts w:ascii="Times New Roman" w:hAnsi="Times New Roman" w:cs="Times New Roman"/>
-          <w:b/>
-          <w:bCs/>
-          <w:sz w:val="24"/>
-          <w:szCs w:val="24"/>
-        </w:rPr>
-        <w:t>+++</w:t>
+        <w:t>+++shortConclusion+++</w:t>
       </w:r>
     </w:p>
     <w:p>
@@ -26234,25 +25029,7 @@
           <w:sz w:val="24"/>
           <w:szCs w:val="24"/>
         </w:rPr>
-        <w:t xml:space="preserve">+++ </w:t>
-      </w:r>
-      <w:proofErr w:type="spellStart"/>
-      <w:r>
-        <w:rPr>
-          <w:rFonts w:ascii="Times New Roman" w:hAnsi="Times New Roman" w:cs="Times New Roman"/>
-          <w:sz w:val="24"/>
-          <w:szCs w:val="24"/>
-        </w:rPr>
-        <w:t>dateOfDay</w:t>
-      </w:r>
-      <w:proofErr w:type="spellEnd"/>
-      <w:r>
-        <w:rPr>
-          <w:rFonts w:ascii="Times New Roman" w:hAnsi="Times New Roman" w:cs="Times New Roman"/>
-          <w:sz w:val="24"/>
-          <w:szCs w:val="24"/>
-        </w:rPr>
-        <w:t xml:space="preserve"> +++</w:t>
+        <w:t>+++ dateOfDay +++</w:t>
       </w:r>
     </w:p>
     <w:p>
@@ -26529,61 +25306,7 @@
           <w:sz w:val="24"/>
           <w:szCs w:val="24"/>
         </w:rPr>
-        <w:t xml:space="preserve">Le présent rapport est établi dans le respect des règles de méthodologie et de déontologie imposées par la Charte de l'Expertise en Évaluation Immobilière (5ème édition – mars 2017) et conformément aux normes européennes d'évaluation publiées par </w:t>
-      </w:r>
-      <w:proofErr w:type="spellStart"/>
-      <w:r>
-        <w:rPr>
-          <w:rFonts w:ascii="Times New Roman" w:hAnsi="Times New Roman" w:cs="Times New Roman"/>
-          <w:sz w:val="24"/>
-          <w:szCs w:val="24"/>
-        </w:rPr>
-        <w:t>TEGoVA</w:t>
-      </w:r>
-      <w:proofErr w:type="spellEnd"/>
-      <w:r>
-        <w:rPr>
-          <w:rFonts w:ascii="Times New Roman" w:hAnsi="Times New Roman" w:cs="Times New Roman"/>
-          <w:sz w:val="24"/>
-          <w:szCs w:val="24"/>
-        </w:rPr>
-        <w:t xml:space="preserve"> (The </w:t>
-      </w:r>
-      <w:proofErr w:type="spellStart"/>
-      <w:r>
-        <w:rPr>
-          <w:rFonts w:ascii="Times New Roman" w:hAnsi="Times New Roman" w:cs="Times New Roman"/>
-          <w:sz w:val="24"/>
-          <w:szCs w:val="24"/>
-        </w:rPr>
-        <w:t>European</w:t>
-      </w:r>
-      <w:proofErr w:type="spellEnd"/>
-      <w:r>
-        <w:rPr>
-          <w:rFonts w:ascii="Times New Roman" w:hAnsi="Times New Roman" w:cs="Times New Roman"/>
-          <w:sz w:val="24"/>
-          <w:szCs w:val="24"/>
-        </w:rPr>
-        <w:t xml:space="preserve"> Group of </w:t>
-      </w:r>
-      <w:proofErr w:type="spellStart"/>
-      <w:r>
-        <w:rPr>
-          <w:rFonts w:ascii="Times New Roman" w:hAnsi="Times New Roman" w:cs="Times New Roman"/>
-          <w:sz w:val="24"/>
-          <w:szCs w:val="24"/>
-        </w:rPr>
-        <w:t>Valuers</w:t>
-      </w:r>
-      <w:proofErr w:type="spellEnd"/>
-      <w:r>
-        <w:rPr>
-          <w:rFonts w:ascii="Times New Roman" w:hAnsi="Times New Roman" w:cs="Times New Roman"/>
-          <w:sz w:val="24"/>
-          <w:szCs w:val="24"/>
-        </w:rPr>
-        <w:t xml:space="preserve"> Associations).</w:t>
+        <w:t>Le présent rapport est établi dans le respect des règles de méthodologie et de déontologie imposées par la Charte de l'Expertise en Évaluation Immobilière (5ème édition – mars 2017) et conformément aux normes européennes d'évaluation publiées par TEGoVA (The European Group of Valuers Associations).</w:t>
       </w:r>
     </w:p>
     <w:p>
@@ -26954,25 +25677,7 @@
           <w:sz w:val="24"/>
           <w:szCs w:val="24"/>
         </w:rPr>
-        <w:t xml:space="preserve">immobiliers, est compétent et qualifié, au regard des critères imposés tant par la Charte susmentionnée que par </w:t>
-      </w:r>
-      <w:proofErr w:type="spellStart"/>
-      <w:r>
-        <w:rPr>
-          <w:rFonts w:ascii="Times New Roman" w:hAnsi="Times New Roman" w:cs="Times New Roman"/>
-          <w:sz w:val="24"/>
-          <w:szCs w:val="24"/>
-        </w:rPr>
-        <w:t>TEGoVA</w:t>
-      </w:r>
-      <w:proofErr w:type="spellEnd"/>
-      <w:r>
-        <w:rPr>
-          <w:rFonts w:ascii="Times New Roman" w:hAnsi="Times New Roman" w:cs="Times New Roman"/>
-          <w:sz w:val="24"/>
-          <w:szCs w:val="24"/>
-        </w:rPr>
-        <w:t>. BLB ASSOCIÉS n'a pas relevé de conflit d'intérêt pour cette mission, ni par rapport aux parties concernées, ni par rapport au bien ou aux droits étudiés.</w:t>
+        <w:t>immobiliers, est compétent et qualifié, au regard des critères imposés tant par la Charte susmentionnée que par TEGoVA. BLB ASSOCIÉS n'a pas relevé de conflit d'intérêt pour cette mission, ni par rapport aux parties concernées, ni par rapport au bien ou aux droits étudiés.</w:t>
       </w:r>
     </w:p>
     <w:p>
@@ -27823,7 +26528,16 @@
           <w:sz w:val="24"/>
           <w:szCs w:val="24"/>
         </w:rPr>
-        <w:t xml:space="preserve">dans le cadre de la lutte contre le saturnisme, à la présence de termites et autres insectes xylophages, aux risques encourus par la présence de radon, à la conformité des installations d'eau, électricité, gaz, assainissement et piscine. Il en est de même en ce qui concerne l'éventualité d'un quelconque type de pollution ou de contamination du sol ainsi que toutes autres normes d'application légale. S'il s'avérait que le client transmette des informations contraires à l'Expert, les coûts de mise en conformité mentionnés par l'Expert, le seraient à titres indicatifs. Seuls les devis réalisés par des professionnels permettraient de déterminer, de manière précise, les coûts </w:t>
+        <w:t xml:space="preserve">dans le cadre de la lutte contre le saturnisme, à la présence de termites et autres insectes xylophages, aux risques encourus par la présence de radon, à la conformité des installations d'eau, électricité, gaz, assainissement et piscine. Il en est de même en ce qui concerne l'éventualité d'un quelconque type de pollution ou de contamination du sol ainsi que toutes autres normes d'application légale. S'il s'avérait que le client transmette des informations contraires à l'Expert, les coûts de mise en conformité mentionnés par l'Expert, le seraient à titres indicatifs. Seuls </w:t>
+      </w:r>
+      <w:r>
+        <w:rPr>
+          <w:rFonts w:ascii="Times New Roman" w:hAnsi="Times New Roman" w:cs="Times New Roman"/>
+          <w:sz w:val="24"/>
+          <w:szCs w:val="24"/>
+        </w:rPr>
+        <w:lastRenderedPageBreak/>
+        <w:t xml:space="preserve">les devis réalisés par des professionnels permettraient de déterminer, de manière précise, les coûts </w:t>
       </w:r>
       <w:r>
         <w:rPr>
@@ -31281,6 +29995,7 @@
           <w:szCs w:val="24"/>
           <w:u w:val="single"/>
         </w:rPr>
+        <w:lastRenderedPageBreak/>
         <w:t>MÉTHODE</w:t>
       </w:r>
       <w:r>
@@ -35494,6 +34209,7 @@
                 <w:sz w:val="24"/>
                 <w:szCs w:val="24"/>
               </w:rPr>
+              <w:lastRenderedPageBreak/>
               <w:t>Liste</w:t>
             </w:r>
             <w:r>
@@ -36440,7 +35156,6 @@
                 <w:szCs w:val="24"/>
               </w:rPr>
             </w:pPr>
-            <w:proofErr w:type="gramStart"/>
             <w:r>
               <w:rPr>
                 <w:rFonts w:ascii="Times New Roman" w:hAnsi="Times New Roman" w:cs="Times New Roman"/>
@@ -36448,17 +35163,7 @@
                 <w:sz w:val="24"/>
                 <w:szCs w:val="24"/>
               </w:rPr>
-              <w:t>d'exploitation</w:t>
-            </w:r>
-            <w:proofErr w:type="gramEnd"/>
-            <w:r>
-              <w:rPr>
-                <w:rFonts w:ascii="Times New Roman" w:hAnsi="Times New Roman" w:cs="Times New Roman"/>
-                <w:spacing w:val="-2"/>
-                <w:sz w:val="24"/>
-                <w:szCs w:val="24"/>
-              </w:rPr>
-              <w:t>,</w:t>
+              <w:t>d'exploitation,</w:t>
             </w:r>
             <w:r>
               <w:rPr>
@@ -41207,7 +39912,7 @@
   <w:style w:type="paragraph" w:default="1" w:styleId="Normal">
     <w:name w:val="Normal"/>
     <w:qFormat/>
-    <w:rsid w:val="003012FE"/>
+    <w:rsid w:val="00055987"/>
     <w:rPr>
       <w:rFonts w:ascii="Tahoma" w:eastAsia="Tahoma" w:hAnsi="Tahoma" w:cs="Tahoma"/>
       <w:lang w:val="fr-FR"/>

</xml_diff>

<commit_message>
refactor: use pointer to ReportData
</commit_message>
<xml_diff>
--- a/defaultTemplate.docx
+++ b/defaultTemplate.docx
@@ -22554,10 +22554,10 @@
         <w:tblLook w:val="04A0" w:firstRow="1" w:lastRow="0" w:firstColumn="1" w:lastColumn="0" w:noHBand="0" w:noVBand="1"/>
       </w:tblPr>
       <w:tblGrid>
-        <w:gridCol w:w="2531"/>
-        <w:gridCol w:w="2669"/>
-        <w:gridCol w:w="2435"/>
-        <w:gridCol w:w="2435"/>
+        <w:gridCol w:w="2542"/>
+        <w:gridCol w:w="2543"/>
+        <w:gridCol w:w="2599"/>
+        <w:gridCol w:w="2386"/>
       </w:tblGrid>
       <w:tr>
         <w:trPr>
@@ -22712,43 +22712,7 @@
                 <w:sz w:val="24"/>
                 <w:szCs w:val="24"/>
               </w:rPr>
-              <w:t xml:space="preserve">+++FOR </w:t>
-            </w:r>
-            <w:r>
-              <w:rPr>
-                <w:rFonts w:ascii="Times New Roman" w:hAnsi="Times New Roman" w:cs="Times New Roman"/>
-                <w:b w:val="0"/>
-                <w:sz w:val="24"/>
-                <w:szCs w:val="24"/>
-              </w:rPr>
-              <w:t xml:space="preserve">valorisation </w:t>
-            </w:r>
-            <w:r>
-              <w:rPr>
-                <w:rFonts w:ascii="Times New Roman" w:hAnsi="Times New Roman" w:cs="Times New Roman"/>
-                <w:b w:val="0"/>
-                <w:sz w:val="24"/>
-                <w:szCs w:val="24"/>
-              </w:rPr>
-              <w:t xml:space="preserve">in </w:t>
-            </w:r>
-            <w:r>
-              <w:rPr>
-                <w:rFonts w:ascii="Times New Roman" w:hAnsi="Times New Roman" w:cs="Times New Roman"/>
-                <w:b w:val="0"/>
-                <w:sz w:val="24"/>
-                <w:szCs w:val="24"/>
-              </w:rPr>
-              <w:t>rendementValorisations</w:t>
-            </w:r>
-            <w:r>
-              <w:rPr>
-                <w:rFonts w:ascii="Times New Roman" w:hAnsi="Times New Roman" w:cs="Times New Roman"/>
-                <w:b w:val="0"/>
-                <w:sz w:val="24"/>
-                <w:szCs w:val="24"/>
-              </w:rPr>
-              <w:t>+++</w:t>
+              <w:t>+++FOR valorisation in rendementValorisations+++</w:t>
             </w:r>
           </w:p>
         </w:tc>
@@ -22840,96 +22804,7 @@
                 <w:sz w:val="24"/>
                 <w:szCs w:val="24"/>
               </w:rPr>
-              <w:t>+++</w:t>
-            </w:r>
-            <w:r>
-              <w:rPr>
-                <w:rFonts w:ascii="Times New Roman" w:hAnsi="Times New Roman" w:cs="Times New Roman"/>
-                <w:b w:val="0"/>
-                <w:sz w:val="24"/>
-                <w:szCs w:val="24"/>
-              </w:rPr>
-              <w:t xml:space="preserve"> </w:t>
-            </w:r>
-            <w:r>
-              <w:rPr>
-                <w:rFonts w:ascii="Times New Roman" w:hAnsi="Times New Roman" w:cs="Times New Roman"/>
-                <w:b w:val="0"/>
-                <w:sz w:val="24"/>
-                <w:szCs w:val="24"/>
-              </w:rPr>
-              <w:t>formatNumberToCurrency (</w:t>
-            </w:r>
-            <w:r>
-              <w:rPr>
-                <w:rFonts w:ascii="Times New Roman" w:hAnsi="Times New Roman" w:cs="Times New Roman"/>
-                <w:b w:val="0"/>
-                <w:sz w:val="24"/>
-                <w:szCs w:val="24"/>
-              </w:rPr>
-              <w:t>$</w:t>
-            </w:r>
-            <w:r>
-              <w:rPr>
-                <w:rFonts w:ascii="Times New Roman" w:hAnsi="Times New Roman" w:cs="Times New Roman"/>
-                <w:b w:val="0"/>
-                <w:sz w:val="24"/>
-                <w:szCs w:val="24"/>
-              </w:rPr>
-              <w:t>valorisation</w:t>
-            </w:r>
-            <w:r>
-              <w:rPr>
-                <w:rFonts w:ascii="Times New Roman" w:hAnsi="Times New Roman" w:cs="Times New Roman"/>
-                <w:b w:val="0"/>
-                <w:sz w:val="24"/>
-                <w:szCs w:val="24"/>
-              </w:rPr>
-              <w:t>.</w:t>
-            </w:r>
-            <w:r>
-              <w:rPr>
-                <w:rFonts w:ascii="Times New Roman" w:hAnsi="Times New Roman" w:cs="Times New Roman"/>
-                <w:sz w:val="24"/>
-                <w:szCs w:val="24"/>
-              </w:rPr>
-              <w:t xml:space="preserve"> </w:t>
-            </w:r>
-            <w:r>
-              <w:rPr>
-                <w:rFonts w:ascii="Times New Roman" w:hAnsi="Times New Roman" w:cs="Times New Roman"/>
-                <w:b w:val="0"/>
-                <w:sz w:val="24"/>
-                <w:szCs w:val="24"/>
-              </w:rPr>
-              <w:t>annualRevenus</w:t>
-            </w:r>
-            <w:r>
-              <w:rPr>
-                <w:rFonts w:ascii="Times New Roman" w:hAnsi="Times New Roman" w:cs="Times New Roman"/>
-                <w:b w:val="0"/>
-                <w:sz w:val="24"/>
-                <w:szCs w:val="24"/>
-              </w:rPr>
-              <w:t>)</w:t>
-            </w:r>
-            <w:r>
-              <w:rPr>
-                <w:rFonts w:ascii="Times New Roman" w:hAnsi="Times New Roman" w:cs="Times New Roman"/>
-                <w:b w:val="0"/>
-                <w:sz w:val="24"/>
-                <w:szCs w:val="24"/>
-              </w:rPr>
-              <w:t xml:space="preserve"> </w:t>
-            </w:r>
-            <w:r>
-              <w:rPr>
-                <w:rFonts w:ascii="Times New Roman" w:hAnsi="Times New Roman" w:cs="Times New Roman"/>
-                <w:b w:val="0"/>
-                <w:sz w:val="24"/>
-                <w:szCs w:val="24"/>
-              </w:rPr>
-              <w:t>+++</w:t>
+              <w:t>+++ formatNumberToCurrency($valorisation.annualRevenus) +++</w:t>
             </w:r>
           </w:p>
         </w:tc>
@@ -22956,7 +22831,7 @@
                 <w:sz w:val="24"/>
                 <w:szCs w:val="24"/>
               </w:rPr>
-              <w:t>+++</w:t>
+              <w:t>+++ formatNumberToPourcent($valorisation.re</w:t>
             </w:r>
             <w:r>
               <w:rPr>
@@ -22964,7 +22839,7 @@
                 <w:sz w:val="24"/>
                 <w:szCs w:val="24"/>
               </w:rPr>
-              <w:t xml:space="preserve"> </w:t>
+              <w:t>n</w:t>
             </w:r>
             <w:r>
               <w:rPr>
@@ -22972,47 +22847,7 @@
                 <w:sz w:val="24"/>
                 <w:szCs w:val="24"/>
               </w:rPr>
-              <w:t>formatNumberToPourcent (</w:t>
-            </w:r>
-            <w:r>
-              <w:rPr>
-                <w:rFonts w:ascii="Times New Roman" w:hAnsi="Times New Roman" w:cs="Times New Roman"/>
-                <w:sz w:val="24"/>
-                <w:szCs w:val="24"/>
-              </w:rPr>
-              <w:t>$</w:t>
-            </w:r>
-            <w:r>
-              <w:rPr>
-                <w:rFonts w:ascii="Times New Roman" w:hAnsi="Times New Roman" w:cs="Times New Roman"/>
-                <w:sz w:val="24"/>
-                <w:szCs w:val="24"/>
-              </w:rPr>
-              <w:t>valorisation</w:t>
-            </w:r>
-            <w:r>
-              <w:rPr>
-                <w:rFonts w:ascii="Times New Roman" w:hAnsi="Times New Roman" w:cs="Times New Roman"/>
-                <w:sz w:val="24"/>
-                <w:szCs w:val="24"/>
-              </w:rPr>
-              <w:t>.redementTaux</w:t>
-            </w:r>
-            <w:r>
-              <w:rPr>
-                <w:rFonts w:ascii="Times New Roman" w:hAnsi="Times New Roman" w:cs="Times New Roman"/>
-                <w:sz w:val="24"/>
-                <w:szCs w:val="24"/>
-              </w:rPr>
-              <w:t>)</w:t>
-            </w:r>
-            <w:r>
-              <w:rPr>
-                <w:rFonts w:ascii="Times New Roman" w:hAnsi="Times New Roman" w:cs="Times New Roman"/>
-                <w:sz w:val="24"/>
-                <w:szCs w:val="24"/>
-              </w:rPr>
-              <w:t xml:space="preserve"> +++</w:t>
+              <w:t>dementTaux) +++</w:t>
             </w:r>
           </w:p>
         </w:tc>
@@ -23039,64 +22874,21 @@
                 <w:sz w:val="24"/>
                 <w:szCs w:val="24"/>
               </w:rPr>
-              <w:t>+++</w:t>
+              <w:t>+++ formatNumberToCurrency($valorisation.acquerreurValue) +++</w:t>
             </w:r>
-            <w:r>
-              <w:rPr>
-                <w:rFonts w:ascii="Times New Roman" w:hAnsi="Times New Roman" w:cs="Times New Roman"/>
-                <w:sz w:val="24"/>
-                <w:szCs w:val="24"/>
-              </w:rPr>
-              <w:t xml:space="preserve"> </w:t>
-            </w:r>
-            <w:r>
-              <w:rPr>
-                <w:rFonts w:ascii="Times New Roman" w:hAnsi="Times New Roman" w:cs="Times New Roman"/>
-                <w:sz w:val="24"/>
-                <w:szCs w:val="24"/>
-              </w:rPr>
-              <w:t>formatNumberToCurrency (</w:t>
-            </w:r>
-            <w:r>
-              <w:rPr>
-                <w:rFonts w:ascii="Times New Roman" w:hAnsi="Times New Roman" w:cs="Times New Roman"/>
-                <w:sz w:val="24"/>
-                <w:szCs w:val="24"/>
-              </w:rPr>
-              <w:t>$</w:t>
-            </w:r>
-            <w:r>
-              <w:rPr>
-                <w:rFonts w:ascii="Times New Roman" w:hAnsi="Times New Roman" w:cs="Times New Roman"/>
-                <w:sz w:val="24"/>
-                <w:szCs w:val="24"/>
-              </w:rPr>
-              <w:t>valorisation</w:t>
-            </w:r>
-            <w:r>
-              <w:rPr>
-                <w:rFonts w:ascii="Times New Roman" w:hAnsi="Times New Roman" w:cs="Times New Roman"/>
-                <w:sz w:val="24"/>
-                <w:szCs w:val="24"/>
-              </w:rPr>
-              <w:t>. acquerreurValue</w:t>
-            </w:r>
-            <w:r>
-              <w:rPr>
-                <w:rFonts w:ascii="Times New Roman" w:hAnsi="Times New Roman" w:cs="Times New Roman"/>
-                <w:sz w:val="24"/>
-                <w:szCs w:val="24"/>
-              </w:rPr>
-              <w:t>)</w:t>
-            </w:r>
-            <w:r>
-              <w:rPr>
-                <w:rFonts w:ascii="Times New Roman" w:hAnsi="Times New Roman" w:cs="Times New Roman"/>
-                <w:sz w:val="24"/>
-                <w:szCs w:val="24"/>
-              </w:rPr>
-              <w:t xml:space="preserve"> +++</w:t>
-            </w:r>
+          </w:p>
+          <w:p>
+            <w:pPr>
+              <w:pStyle w:val="Corpsdetexte"/>
+              <w:spacing w:before="108"/>
+              <w:jc w:val="center"/>
+              <w:cnfStyle w:val="000000000000" w:firstRow="0" w:lastRow="0" w:firstColumn="0" w:lastColumn="0" w:oddVBand="0" w:evenVBand="0" w:oddHBand="0" w:evenHBand="0" w:firstRowFirstColumn="0" w:firstRowLastColumn="0" w:lastRowFirstColumn="0" w:lastRowLastColumn="0"/>
+              <w:rPr>
+                <w:rFonts w:ascii="Times New Roman" w:hAnsi="Times New Roman" w:cs="Times New Roman"/>
+                <w:sz w:val="24"/>
+                <w:szCs w:val="24"/>
+              </w:rPr>
+            </w:pPr>
           </w:p>
         </w:tc>
         <w:tc>
@@ -23122,63 +22914,7 @@
                 <w:sz w:val="24"/>
                 <w:szCs w:val="24"/>
               </w:rPr>
-              <w:t>+++</w:t>
-            </w:r>
-            <w:r>
-              <w:rPr>
-                <w:rFonts w:ascii="Times New Roman" w:hAnsi="Times New Roman" w:cs="Times New Roman"/>
-                <w:sz w:val="24"/>
-                <w:szCs w:val="24"/>
-              </w:rPr>
-              <w:t xml:space="preserve"> </w:t>
-            </w:r>
-            <w:r>
-              <w:rPr>
-                <w:rFonts w:ascii="Times New Roman" w:hAnsi="Times New Roman" w:cs="Times New Roman"/>
-                <w:sz w:val="24"/>
-                <w:szCs w:val="24"/>
-              </w:rPr>
-              <w:t>formatNumberToCurrency (</w:t>
-            </w:r>
-            <w:r>
-              <w:rPr>
-                <w:rFonts w:ascii="Times New Roman" w:hAnsi="Times New Roman" w:cs="Times New Roman"/>
-                <w:sz w:val="24"/>
-                <w:szCs w:val="24"/>
-              </w:rPr>
-              <w:t>$</w:t>
-            </w:r>
-            <w:r>
-              <w:rPr>
-                <w:rFonts w:ascii="Times New Roman" w:hAnsi="Times New Roman" w:cs="Times New Roman"/>
-                <w:sz w:val="24"/>
-                <w:szCs w:val="24"/>
-              </w:rPr>
-              <w:t>valorisation</w:t>
-            </w:r>
-            <w:r>
-              <w:rPr>
-                <w:rFonts w:ascii="Times New Roman" w:hAnsi="Times New Roman" w:cs="Times New Roman"/>
-                <w:sz w:val="24"/>
-                <w:szCs w:val="24"/>
-              </w:rPr>
-              <w:t>.venalValue</w:t>
-            </w:r>
-            <w:r>
-              <w:rPr>
-                <w:rFonts w:ascii="Times New Roman" w:hAnsi="Times New Roman" w:cs="Times New Roman"/>
-                <w:sz w:val="24"/>
-                <w:szCs w:val="24"/>
-              </w:rPr>
-              <w:t>)</w:t>
-            </w:r>
-            <w:r>
-              <w:rPr>
-                <w:rFonts w:ascii="Times New Roman" w:hAnsi="Times New Roman" w:cs="Times New Roman"/>
-                <w:sz w:val="24"/>
-                <w:szCs w:val="24"/>
-              </w:rPr>
-              <w:t xml:space="preserve"> +++</w:t>
+              <w:t>+++ formatNumberToCurrency($valorisation.venalValue) +++</w:t>
             </w:r>
           </w:p>
         </w:tc>
@@ -23213,25 +22949,7 @@
                 <w:sz w:val="24"/>
                 <w:szCs w:val="24"/>
               </w:rPr>
-              <w:t xml:space="preserve">+++END-FOR </w:t>
-            </w:r>
-            <w:r>
-              <w:rPr>
-                <w:rFonts w:ascii="Times New Roman" w:hAnsi="Times New Roman" w:cs="Times New Roman"/>
-                <w:b w:val="0"/>
-                <w:sz w:val="24"/>
-                <w:szCs w:val="24"/>
-              </w:rPr>
-              <w:t xml:space="preserve">valorisation </w:t>
-            </w:r>
-            <w:r>
-              <w:rPr>
-                <w:rFonts w:ascii="Times New Roman" w:hAnsi="Times New Roman" w:cs="Times New Roman"/>
-                <w:b w:val="0"/>
-                <w:sz w:val="24"/>
-                <w:szCs w:val="24"/>
-              </w:rPr>
-              <w:t>+++</w:t>
+              <w:t>+++END-FOR valorisation+++</w:t>
             </w:r>
           </w:p>
         </w:tc>
@@ -40002,7 +39720,6 @@
   <w:style w:type="character" w:default="1" w:styleId="Policepardfaut">
     <w:name w:val="Default Paragraph Font"/>
     <w:uiPriority w:val="1"/>
-    <w:semiHidden/>
     <w:unhideWhenUsed/>
   </w:style>
   <w:style w:type="table" w:default="1" w:styleId="TableauNormal">

</xml_diff>